<commit_message>
Hướng dẫn add Proc vào db
</commit_message>
<xml_diff>
--- a/Database/Hướng dẫn cài db mysql cho máy.docx
+++ b/Database/Hướng dẫn cài db mysql cho máy.docx
@@ -1651,7 +1651,6 @@
           <w:szCs w:val="32"/>
           <w:lang w:val="en-US"/>
         </w:rPr>
-        <w:lastRenderedPageBreak/>
         <w:t xml:space="preserve">Kết nối .js </w:t>
       </w:r>
     </w:p>
@@ -3686,6 +3685,309 @@
           </wp:inline>
         </w:drawing>
       </w:r>
+    </w:p>
+    <w:p>
+      <w:pPr>
+        <w:rPr>
+          <w:rFonts w:ascii="Arial" w:hAnsi="Arial" w:cs="Arial"/>
+          <w:sz w:val="32"/>
+          <w:szCs w:val="32"/>
+          <w:lang w:val="en-US"/>
+        </w:rPr>
+      </w:pPr>
+    </w:p>
+    <w:p>
+      <w:pPr>
+        <w:rPr>
+          <w:rFonts w:ascii="Arial" w:hAnsi="Arial" w:cs="Arial"/>
+          <w:sz w:val="32"/>
+          <w:szCs w:val="32"/>
+          <w:lang w:val="vi-VN"/>
+        </w:rPr>
+      </w:pPr>
+      <w:r>
+        <w:rPr>
+          <w:rFonts w:ascii="Arial" w:hAnsi="Arial" w:cs="Arial"/>
+          <w:b/>
+          <w:bCs/>
+          <w:sz w:val="32"/>
+          <w:szCs w:val="32"/>
+          <w:lang w:val="vi-VN"/>
+        </w:rPr>
+        <w:t xml:space="preserve">Gắn proc vào cho db </w:t>
+      </w:r>
+      <w:r>
+        <w:rPr>
+          <w:rFonts w:ascii="Arial" w:hAnsi="Arial" w:cs="Arial"/>
+          <w:b/>
+          <w:bCs/>
+          <w:sz w:val="32"/>
+          <w:szCs w:val="32"/>
+          <w:lang w:val="vi-VN"/>
+        </w:rPr>
+        <w:br/>
+      </w:r>
+      <w:r>
+        <w:rPr>
+          <w:rFonts w:ascii="Arial" w:hAnsi="Arial" w:cs="Arial"/>
+          <w:sz w:val="32"/>
+          <w:szCs w:val="32"/>
+          <w:lang w:val="vi-VN"/>
+        </w:rPr>
+        <w:t xml:space="preserve">vì mỗi proc cần phải chạy dòng create 1 lần trước khi chạy nên cần add vào db </w:t>
+      </w:r>
+    </w:p>
+    <w:p>
+      <w:pPr>
+        <w:rPr>
+          <w:rFonts w:ascii="Arial" w:hAnsi="Arial" w:cs="Arial"/>
+          <w:sz w:val="32"/>
+          <w:szCs w:val="32"/>
+          <w:lang w:val="en-US"/>
+        </w:rPr>
+      </w:pPr>
+      <w:r>
+        <w:rPr>
+          <w:rFonts w:ascii="Arial" w:hAnsi="Arial" w:cs="Arial"/>
+          <w:sz w:val="32"/>
+          <w:szCs w:val="32"/>
+          <w:lang w:val="en-US"/>
+        </w:rPr>
+        <w:t xml:space="preserve">Mở cái file Script_Proc lên </w:t>
+      </w:r>
+      <w:r>
+        <w:rPr>
+          <w:rFonts w:ascii="Arial" w:hAnsi="Arial" w:cs="Arial"/>
+          <w:sz w:val="32"/>
+          <w:szCs w:val="32"/>
+          <w:lang w:val="en-US"/>
+        </w:rPr>
+        <w:br/>
+        <w:t>chọn cái proc cần cài rồi</w:t>
+      </w:r>
+      <w:r>
+        <w:rPr>
+          <w:rFonts w:ascii="Arial" w:hAnsi="Arial" w:cs="Arial"/>
+          <w:sz w:val="32"/>
+          <w:szCs w:val="32"/>
+          <w:lang w:val="en-US"/>
+        </w:rPr>
+        <w:t xml:space="preserve"> copy từ khoản như hình (proc nằm giữa 2 cái delimiter)</w:t>
+      </w:r>
+    </w:p>
+    <w:p>
+      <w:pPr>
+        <w:rPr>
+          <w:rFonts w:ascii="Arial" w:hAnsi="Arial" w:cs="Arial"/>
+          <w:sz w:val="32"/>
+          <w:szCs w:val="32"/>
+          <w:lang w:val="en-US"/>
+        </w:rPr>
+      </w:pPr>
+      <w:r>
+        <w:rPr>
+          <w:noProof/>
+        </w:rPr>
+        <w:drawing>
+          <wp:inline distT="0" distB="0" distL="0" distR="0" wp14:anchorId="7DF554AB" wp14:editId="47BE229A">
+            <wp:extent cx="3924300" cy="1390650"/>
+            <wp:effectExtent l="0" t="0" r="0" b="0"/>
+            <wp:docPr id="842279109" name="Picture 1" descr="A screenshot of a computer&#10;&#10;Description automatically generated with medium confidence"/>
+            <wp:cNvGraphicFramePr>
+              <a:graphicFrameLocks xmlns:a="http://schemas.openxmlformats.org/drawingml/2006/main" noChangeAspect="1"/>
+            </wp:cNvGraphicFramePr>
+            <a:graphic xmlns:a="http://schemas.openxmlformats.org/drawingml/2006/main">
+              <a:graphicData uri="http://schemas.openxmlformats.org/drawingml/2006/picture">
+                <pic:pic xmlns:pic="http://schemas.openxmlformats.org/drawingml/2006/picture">
+                  <pic:nvPicPr>
+                    <pic:cNvPr id="842279109" name="Picture 1" descr="A screenshot of a computer&#10;&#10;Description automatically generated with medium confidence"/>
+                    <pic:cNvPicPr/>
+                  </pic:nvPicPr>
+                  <pic:blipFill>
+                    <a:blip r:embed="rId19"/>
+                    <a:stretch>
+                      <a:fillRect/>
+                    </a:stretch>
+                  </pic:blipFill>
+                  <pic:spPr>
+                    <a:xfrm>
+                      <a:off x="0" y="0"/>
+                      <a:ext cx="3924300" cy="1390650"/>
+                    </a:xfrm>
+                    <a:prstGeom prst="rect">
+                      <a:avLst/>
+                    </a:prstGeom>
+                  </pic:spPr>
+                </pic:pic>
+              </a:graphicData>
+            </a:graphic>
+          </wp:inline>
+        </w:drawing>
+      </w:r>
+    </w:p>
+    <w:p>
+      <w:pPr>
+        <w:rPr>
+          <w:rFonts w:ascii="Arial" w:hAnsi="Arial" w:cs="Arial"/>
+          <w:sz w:val="32"/>
+          <w:szCs w:val="32"/>
+          <w:lang w:val="en-US"/>
+        </w:rPr>
+      </w:pPr>
+      <w:r>
+        <w:rPr>
+          <w:rFonts w:ascii="Arial" w:hAnsi="Arial" w:cs="Arial"/>
+          <w:sz w:val="32"/>
+          <w:szCs w:val="32"/>
+          <w:lang w:val="en-US"/>
+        </w:rPr>
+        <w:lastRenderedPageBreak/>
+        <w:t xml:space="preserve">Vào mục SQL phía </w:t>
+      </w:r>
+      <w:r>
+        <w:rPr>
+          <w:rFonts w:ascii="Arial" w:hAnsi="Arial" w:cs="Arial"/>
+          <w:sz w:val="32"/>
+          <w:szCs w:val="32"/>
+          <w:lang w:val="en-US"/>
+        </w:rPr>
+        <w:t>dưới</w:t>
+      </w:r>
+      <w:r>
+        <w:rPr>
+          <w:rFonts w:ascii="Arial" w:hAnsi="Arial" w:cs="Arial"/>
+          <w:sz w:val="32"/>
+          <w:szCs w:val="32"/>
+          <w:lang w:val="en-US"/>
+        </w:rPr>
+        <w:t xml:space="preserve"> và nhấn go </w:t>
+      </w:r>
+      <w:r>
+        <w:rPr>
+          <w:rFonts w:ascii="Arial" w:hAnsi="Arial" w:cs="Arial"/>
+          <w:sz w:val="32"/>
+          <w:szCs w:val="32"/>
+          <w:lang w:val="en-US"/>
+        </w:rPr>
+        <w:br/>
+        <w:t>nó chạy ko báo lỗi thì sẽ hiện cái mục proc có trong db</w:t>
+      </w:r>
+    </w:p>
+    <w:p>
+      <w:pPr>
+        <w:rPr>
+          <w:rFonts w:ascii="Arial" w:hAnsi="Arial" w:cs="Arial"/>
+          <w:sz w:val="32"/>
+          <w:szCs w:val="32"/>
+          <w:lang w:val="vi-VN"/>
+        </w:rPr>
+      </w:pPr>
+      <w:r>
+        <w:rPr>
+          <w:noProof/>
+        </w:rPr>
+        <w:drawing>
+          <wp:inline distT="0" distB="0" distL="0" distR="0" wp14:anchorId="377C384D" wp14:editId="01416737">
+            <wp:extent cx="5943600" cy="4107180"/>
+            <wp:effectExtent l="0" t="0" r="0" b="0"/>
+            <wp:docPr id="1858905203" name="Picture 1" descr="A screenshot of a computer&#10;&#10;Description automatically generated"/>
+            <wp:cNvGraphicFramePr>
+              <a:graphicFrameLocks xmlns:a="http://schemas.openxmlformats.org/drawingml/2006/main" noChangeAspect="1"/>
+            </wp:cNvGraphicFramePr>
+            <a:graphic xmlns:a="http://schemas.openxmlformats.org/drawingml/2006/main">
+              <a:graphicData uri="http://schemas.openxmlformats.org/drawingml/2006/picture">
+                <pic:pic xmlns:pic="http://schemas.openxmlformats.org/drawingml/2006/picture">
+                  <pic:nvPicPr>
+                    <pic:cNvPr id="1858905203" name="Picture 1" descr="A screenshot of a computer&#10;&#10;Description automatically generated"/>
+                    <pic:cNvPicPr/>
+                  </pic:nvPicPr>
+                  <pic:blipFill>
+                    <a:blip r:embed="rId20"/>
+                    <a:stretch>
+                      <a:fillRect/>
+                    </a:stretch>
+                  </pic:blipFill>
+                  <pic:spPr>
+                    <a:xfrm>
+                      <a:off x="0" y="0"/>
+                      <a:ext cx="5943600" cy="4107180"/>
+                    </a:xfrm>
+                    <a:prstGeom prst="rect">
+                      <a:avLst/>
+                    </a:prstGeom>
+                  </pic:spPr>
+                </pic:pic>
+              </a:graphicData>
+            </a:graphic>
+          </wp:inline>
+        </w:drawing>
+      </w:r>
+    </w:p>
+    <w:p>
+      <w:pPr>
+        <w:rPr>
+          <w:rFonts w:ascii="Arial" w:hAnsi="Arial" w:cs="Arial"/>
+          <w:sz w:val="32"/>
+          <w:szCs w:val="32"/>
+          <w:lang w:val="vi-VN"/>
+        </w:rPr>
+      </w:pPr>
+    </w:p>
+    <w:p>
+      <w:pPr>
+        <w:rPr>
+          <w:rFonts w:ascii="Arial" w:hAnsi="Arial" w:cs="Arial"/>
+          <w:sz w:val="32"/>
+          <w:szCs w:val="32"/>
+          <w:lang w:val="en-US"/>
+        </w:rPr>
+      </w:pPr>
+      <w:r>
+        <w:rPr>
+          <w:rFonts w:ascii="Arial" w:hAnsi="Arial" w:cs="Arial"/>
+          <w:sz w:val="32"/>
+          <w:szCs w:val="32"/>
+          <w:lang w:val="en-US"/>
+        </w:rPr>
+        <w:t xml:space="preserve">Gọi proc cho </w:t>
+      </w:r>
+      <w:r>
+        <w:rPr>
+          <w:rFonts w:ascii="Arial" w:hAnsi="Arial" w:cs="Arial"/>
+          <w:sz w:val="32"/>
+          <w:szCs w:val="32"/>
+          <w:lang w:val="en-US"/>
+        </w:rPr>
+        <w:t>js</w:t>
+      </w:r>
+      <w:r>
+        <w:rPr>
+          <w:rFonts w:ascii="Arial" w:hAnsi="Arial" w:cs="Arial"/>
+          <w:sz w:val="32"/>
+          <w:szCs w:val="32"/>
+          <w:lang w:val="en-US"/>
+        </w:rPr>
+        <w:t xml:space="preserve"> </w:t>
+      </w:r>
+      <w:r>
+        <w:rPr>
+          <w:rFonts w:ascii="Arial" w:hAnsi="Arial" w:cs="Arial"/>
+          <w:sz w:val="32"/>
+          <w:szCs w:val="32"/>
+          <w:lang w:val="en-US"/>
+        </w:rPr>
+        <w:t>mở file Call_Proc.js kham khảo</w:t>
+      </w:r>
+    </w:p>
+    <w:p>
+      <w:pPr>
+        <w:rPr>
+          <w:rFonts w:ascii="Arial" w:hAnsi="Arial" w:cs="Arial"/>
+          <w:sz w:val="32"/>
+          <w:szCs w:val="32"/>
+          <w:lang w:val="en-US"/>
+        </w:rPr>
+      </w:pPr>
     </w:p>
     <w:p>
       <w:pPr>

</xml_diff>

<commit_message>
thêm 1 số proc mới và chỉnh cấu hình db
</commit_message>
<xml_diff>
--- a/Database/Hướng dẫn cài db mysql cho máy.docx
+++ b/Database/Hướng dẫn cài db mysql cho máy.docx
@@ -2,23 +2,829 @@
 <file path=word/document.xml><?xml version="1.0" encoding="utf-8"?>
 <w:document xmlns:wpc="http://schemas.microsoft.com/office/word/2010/wordprocessingCanvas" xmlns:cx="http://schemas.microsoft.com/office/drawing/2014/chartex" xmlns:cx1="http://schemas.microsoft.com/office/drawing/2015/9/8/chartex" xmlns:cx2="http://schemas.microsoft.com/office/drawing/2015/10/21/chartex" xmlns:cx3="http://schemas.microsoft.com/office/drawing/2016/5/9/chartex" xmlns:cx4="http://schemas.microsoft.com/office/drawing/2016/5/10/chartex" xmlns:cx5="http://schemas.microsoft.com/office/drawing/2016/5/11/chartex" xmlns:cx6="http://schemas.microsoft.com/office/drawing/2016/5/12/chartex" xmlns:cx7="http://schemas.microsoft.com/office/drawing/2016/5/13/chartex" xmlns:cx8="http://schemas.microsoft.com/office/drawing/2016/5/14/chartex" xmlns:mc="http://schemas.openxmlformats.org/markup-compatibility/2006" xmlns:aink="http://schemas.microsoft.com/office/drawing/2016/ink" xmlns:am3d="http://schemas.microsoft.com/office/drawing/2017/model3d" xmlns:o="urn:schemas-microsoft-com:office:office" xmlns:oel="http://schemas.microsoft.com/office/2019/extlst" xmlns:r="http://schemas.openxmlformats.org/officeDocument/2006/relationships" xmlns:m="http://schemas.openxmlformats.org/officeDocument/2006/math" xmlns:v="urn:schemas-microsoft-com:vml" xmlns:wp14="http://schemas.microsoft.com/office/word/2010/wordprocessingDrawing" xmlns:wp="http://schemas.openxmlformats.org/drawingml/2006/wordprocessingDrawing" xmlns:w10="urn:schemas-microsoft-com:office:word" xmlns:w="http://schemas.openxmlformats.org/wordprocessingml/2006/main" xmlns:w14="http://schemas.microsoft.com/office/word/2010/wordml" xmlns:w15="http://schemas.microsoft.com/office/word/2012/wordml" xmlns:w16cex="http://schemas.microsoft.com/office/word/2018/wordml/cex" xmlns:w16cid="http://schemas.microsoft.com/office/word/2016/wordml/cid" xmlns:w16="http://schemas.microsoft.com/office/word/2018/wordml" xmlns:w16sdtdh="http://schemas.microsoft.com/office/word/2020/wordml/sdtdatahash" xmlns:w16se="http://schemas.microsoft.com/office/word/2015/wordml/symex" xmlns:wpg="http://schemas.microsoft.com/office/word/2010/wordprocessingGroup" xmlns:wpi="http://schemas.microsoft.com/office/word/2010/wordprocessingInk" xmlns:wne="http://schemas.microsoft.com/office/word/2006/wordml" xmlns:wps="http://schemas.microsoft.com/office/word/2010/wordprocessingShape" mc:Ignorable="w14 w15 w16se w16cid w16 w16cex w16sdtdh wp14">
   <w:body>
-    <w:p>
-      <w:pPr>
-        <w:rPr>
-          <w:rFonts w:ascii="Arial" w:hAnsi="Arial" w:cs="Arial"/>
-          <w:sz w:val="32"/>
-          <w:szCs w:val="32"/>
-          <w:lang w:val="en-US"/>
-        </w:rPr>
-      </w:pPr>
-      <w:r>
-        <w:rPr>
-          <w:rFonts w:ascii="Arial" w:hAnsi="Arial" w:cs="Arial"/>
-          <w:sz w:val="32"/>
-          <w:szCs w:val="32"/>
-          <w:lang w:val="en-US"/>
-        </w:rPr>
-        <w:t xml:space="preserve">Hướng dẫn cài db mysql cho máy </w:t>
+    <w:sdt>
+      <w:sdtPr>
+        <w:rPr>
+          <w:rFonts w:asciiTheme="minorHAnsi" w:eastAsiaTheme="minorHAnsi" w:hAnsiTheme="minorHAnsi" w:cstheme="minorBidi"/>
+          <w:color w:val="auto"/>
+          <w:kern w:val="2"/>
+          <w:sz w:val="22"/>
+          <w:szCs w:val="22"/>
+          <w:lang w:val="en-GB"/>
+        </w:rPr>
+        <w:id w:val="-911847225"/>
+        <w:docPartObj>
+          <w:docPartGallery w:val="Table of Contents"/>
+          <w:docPartUnique/>
+        </w:docPartObj>
+      </w:sdtPr>
+      <w:sdtEndPr>
+        <w:rPr>
+          <w:b/>
+          <w:bCs/>
+          <w:noProof/>
+        </w:rPr>
+      </w:sdtEndPr>
+      <w:sdtContent>
+        <w:p>
+          <w:pPr>
+            <w:pStyle w:val="TOCHeading"/>
+            <w:rPr>
+              <w:rFonts w:ascii="Times New Roman" w:hAnsi="Times New Roman" w:cs="Times New Roman"/>
+              <w:b/>
+              <w:bCs/>
+              <w:sz w:val="40"/>
+              <w:szCs w:val="40"/>
+            </w:rPr>
+          </w:pPr>
+          <w:r>
+            <w:rPr>
+              <w:rFonts w:ascii="Times New Roman" w:hAnsi="Times New Roman" w:cs="Times New Roman"/>
+              <w:b/>
+              <w:bCs/>
+              <w:sz w:val="40"/>
+              <w:szCs w:val="40"/>
+            </w:rPr>
+            <w:t>Contents</w:t>
+          </w:r>
+        </w:p>
+        <w:p>
+          <w:pPr>
+            <w:pStyle w:val="TOC1"/>
+            <w:tabs>
+              <w:tab w:val="right" w:leader="dot" w:pos="9350"/>
+            </w:tabs>
+            <w:rPr>
+              <w:rFonts w:eastAsiaTheme="minorEastAsia"/>
+              <w:noProof/>
+              <w:sz w:val="32"/>
+              <w:szCs w:val="32"/>
+              <w:lang w:eastAsia="en-GB"/>
+            </w:rPr>
+          </w:pPr>
+          <w:r>
+            <w:rPr>
+              <w:rFonts w:ascii="Times New Roman" w:hAnsi="Times New Roman" w:cs="Times New Roman"/>
+              <w:b/>
+              <w:bCs/>
+              <w:sz w:val="40"/>
+              <w:szCs w:val="40"/>
+            </w:rPr>
+            <w:fldChar w:fldCharType="begin"/>
+          </w:r>
+          <w:r>
+            <w:rPr>
+              <w:rFonts w:ascii="Times New Roman" w:hAnsi="Times New Roman" w:cs="Times New Roman"/>
+              <w:b/>
+              <w:bCs/>
+              <w:sz w:val="40"/>
+              <w:szCs w:val="40"/>
+            </w:rPr>
+            <w:instrText xml:space="preserve"> TOC \o "1-3" \h \z \u </w:instrText>
+          </w:r>
+          <w:r>
+            <w:rPr>
+              <w:rFonts w:ascii="Times New Roman" w:hAnsi="Times New Roman" w:cs="Times New Roman"/>
+              <w:b/>
+              <w:bCs/>
+              <w:sz w:val="40"/>
+              <w:szCs w:val="40"/>
+            </w:rPr>
+            <w:fldChar w:fldCharType="separate"/>
+          </w:r>
+          <w:hyperlink w:anchor="_Toc140159082" w:history="1">
+            <w:r>
+              <w:rPr>
+                <w:rStyle w:val="Hyperlink"/>
+                <w:noProof/>
+                <w:sz w:val="32"/>
+                <w:szCs w:val="32"/>
+                <w:lang w:val="en-US"/>
+              </w:rPr>
+              <w:t>Hướng dẫn cài db mysql cho máy</w:t>
+            </w:r>
+            <w:r>
+              <w:rPr>
+                <w:noProof/>
+                <w:webHidden/>
+                <w:sz w:val="32"/>
+                <w:szCs w:val="32"/>
+              </w:rPr>
+              <w:tab/>
+            </w:r>
+            <w:r>
+              <w:rPr>
+                <w:noProof/>
+                <w:webHidden/>
+                <w:sz w:val="32"/>
+                <w:szCs w:val="32"/>
+              </w:rPr>
+              <w:fldChar w:fldCharType="begin"/>
+            </w:r>
+            <w:r>
+              <w:rPr>
+                <w:noProof/>
+                <w:webHidden/>
+                <w:sz w:val="32"/>
+                <w:szCs w:val="32"/>
+              </w:rPr>
+              <w:instrText xml:space="preserve"> PAGEREF _Toc140159082 \h </w:instrText>
+            </w:r>
+            <w:r>
+              <w:rPr>
+                <w:noProof/>
+                <w:webHidden/>
+                <w:sz w:val="32"/>
+                <w:szCs w:val="32"/>
+              </w:rPr>
+            </w:r>
+            <w:r>
+              <w:rPr>
+                <w:noProof/>
+                <w:webHidden/>
+                <w:sz w:val="32"/>
+                <w:szCs w:val="32"/>
+              </w:rPr>
+              <w:fldChar w:fldCharType="separate"/>
+            </w:r>
+            <w:r>
+              <w:rPr>
+                <w:noProof/>
+                <w:webHidden/>
+                <w:sz w:val="32"/>
+                <w:szCs w:val="32"/>
+              </w:rPr>
+              <w:t>1</w:t>
+            </w:r>
+            <w:r>
+              <w:rPr>
+                <w:noProof/>
+                <w:webHidden/>
+                <w:sz w:val="32"/>
+                <w:szCs w:val="32"/>
+              </w:rPr>
+              <w:fldChar w:fldCharType="end"/>
+            </w:r>
+          </w:hyperlink>
+        </w:p>
+        <w:p>
+          <w:pPr>
+            <w:pStyle w:val="TOC1"/>
+            <w:tabs>
+              <w:tab w:val="right" w:leader="dot" w:pos="9350"/>
+            </w:tabs>
+            <w:rPr>
+              <w:rFonts w:eastAsiaTheme="minorEastAsia"/>
+              <w:noProof/>
+              <w:sz w:val="32"/>
+              <w:szCs w:val="32"/>
+              <w:lang w:eastAsia="en-GB"/>
+            </w:rPr>
+          </w:pPr>
+          <w:hyperlink w:anchor="_Toc140159083" w:history="1">
+            <w:r>
+              <w:rPr>
+                <w:rStyle w:val="Hyperlink"/>
+                <w:noProof/>
+                <w:sz w:val="32"/>
+                <w:szCs w:val="32"/>
+                <w:lang w:val="en-US"/>
+              </w:rPr>
+              <w:t>Mở phpadmin</w:t>
+            </w:r>
+            <w:r>
+              <w:rPr>
+                <w:noProof/>
+                <w:webHidden/>
+                <w:sz w:val="32"/>
+                <w:szCs w:val="32"/>
+              </w:rPr>
+              <w:tab/>
+            </w:r>
+            <w:r>
+              <w:rPr>
+                <w:noProof/>
+                <w:webHidden/>
+                <w:sz w:val="32"/>
+                <w:szCs w:val="32"/>
+              </w:rPr>
+              <w:fldChar w:fldCharType="begin"/>
+            </w:r>
+            <w:r>
+              <w:rPr>
+                <w:noProof/>
+                <w:webHidden/>
+                <w:sz w:val="32"/>
+                <w:szCs w:val="32"/>
+              </w:rPr>
+              <w:instrText xml:space="preserve"> PAGEREF _Toc140159083 \h </w:instrText>
+            </w:r>
+            <w:r>
+              <w:rPr>
+                <w:noProof/>
+                <w:webHidden/>
+                <w:sz w:val="32"/>
+                <w:szCs w:val="32"/>
+              </w:rPr>
+            </w:r>
+            <w:r>
+              <w:rPr>
+                <w:noProof/>
+                <w:webHidden/>
+                <w:sz w:val="32"/>
+                <w:szCs w:val="32"/>
+              </w:rPr>
+              <w:fldChar w:fldCharType="separate"/>
+            </w:r>
+            <w:r>
+              <w:rPr>
+                <w:noProof/>
+                <w:webHidden/>
+                <w:sz w:val="32"/>
+                <w:szCs w:val="32"/>
+              </w:rPr>
+              <w:t>4</w:t>
+            </w:r>
+            <w:r>
+              <w:rPr>
+                <w:noProof/>
+                <w:webHidden/>
+                <w:sz w:val="32"/>
+                <w:szCs w:val="32"/>
+              </w:rPr>
+              <w:fldChar w:fldCharType="end"/>
+            </w:r>
+          </w:hyperlink>
+        </w:p>
+        <w:p>
+          <w:pPr>
+            <w:pStyle w:val="TOC1"/>
+            <w:tabs>
+              <w:tab w:val="right" w:leader="dot" w:pos="9350"/>
+            </w:tabs>
+            <w:rPr>
+              <w:rFonts w:eastAsiaTheme="minorEastAsia"/>
+              <w:noProof/>
+              <w:sz w:val="32"/>
+              <w:szCs w:val="32"/>
+              <w:lang w:eastAsia="en-GB"/>
+            </w:rPr>
+          </w:pPr>
+          <w:hyperlink w:anchor="_Toc140159084" w:history="1">
+            <w:r>
+              <w:rPr>
+                <w:rStyle w:val="Hyperlink"/>
+                <w:noProof/>
+                <w:sz w:val="32"/>
+                <w:szCs w:val="32"/>
+                <w:lang w:val="en-US"/>
+              </w:rPr>
+              <w:t>Để tạo database mới chọn nhập name (ko dấu cách)</w:t>
+            </w:r>
+            <w:r>
+              <w:rPr>
+                <w:noProof/>
+                <w:webHidden/>
+                <w:sz w:val="32"/>
+                <w:szCs w:val="32"/>
+              </w:rPr>
+              <w:tab/>
+            </w:r>
+            <w:r>
+              <w:rPr>
+                <w:noProof/>
+                <w:webHidden/>
+                <w:sz w:val="32"/>
+                <w:szCs w:val="32"/>
+              </w:rPr>
+              <w:fldChar w:fldCharType="begin"/>
+            </w:r>
+            <w:r>
+              <w:rPr>
+                <w:noProof/>
+                <w:webHidden/>
+                <w:sz w:val="32"/>
+                <w:szCs w:val="32"/>
+              </w:rPr>
+              <w:instrText xml:space="preserve"> PAGEREF _Toc140159084 \h </w:instrText>
+            </w:r>
+            <w:r>
+              <w:rPr>
+                <w:noProof/>
+                <w:webHidden/>
+                <w:sz w:val="32"/>
+                <w:szCs w:val="32"/>
+              </w:rPr>
+            </w:r>
+            <w:r>
+              <w:rPr>
+                <w:noProof/>
+                <w:webHidden/>
+                <w:sz w:val="32"/>
+                <w:szCs w:val="32"/>
+              </w:rPr>
+              <w:fldChar w:fldCharType="separate"/>
+            </w:r>
+            <w:r>
+              <w:rPr>
+                <w:noProof/>
+                <w:webHidden/>
+                <w:sz w:val="32"/>
+                <w:szCs w:val="32"/>
+              </w:rPr>
+              <w:t>6</w:t>
+            </w:r>
+            <w:r>
+              <w:rPr>
+                <w:noProof/>
+                <w:webHidden/>
+                <w:sz w:val="32"/>
+                <w:szCs w:val="32"/>
+              </w:rPr>
+              <w:fldChar w:fldCharType="end"/>
+            </w:r>
+          </w:hyperlink>
+        </w:p>
+        <w:p>
+          <w:pPr>
+            <w:pStyle w:val="TOC1"/>
+            <w:tabs>
+              <w:tab w:val="right" w:leader="dot" w:pos="9350"/>
+            </w:tabs>
+            <w:rPr>
+              <w:rFonts w:eastAsiaTheme="minorEastAsia"/>
+              <w:noProof/>
+              <w:sz w:val="32"/>
+              <w:szCs w:val="32"/>
+              <w:lang w:eastAsia="en-GB"/>
+            </w:rPr>
+          </w:pPr>
+          <w:hyperlink w:anchor="_Toc140159085" w:history="1">
+            <w:r>
+              <w:rPr>
+                <w:rStyle w:val="Hyperlink"/>
+                <w:noProof/>
+                <w:sz w:val="32"/>
+                <w:szCs w:val="32"/>
+                <w:lang w:val="en-US"/>
+              </w:rPr>
+              <w:t>Tên DB: ec_group04</w:t>
+            </w:r>
+            <w:r>
+              <w:rPr>
+                <w:noProof/>
+                <w:webHidden/>
+                <w:sz w:val="32"/>
+                <w:szCs w:val="32"/>
+              </w:rPr>
+              <w:tab/>
+            </w:r>
+            <w:r>
+              <w:rPr>
+                <w:noProof/>
+                <w:webHidden/>
+                <w:sz w:val="32"/>
+                <w:szCs w:val="32"/>
+              </w:rPr>
+              <w:fldChar w:fldCharType="begin"/>
+            </w:r>
+            <w:r>
+              <w:rPr>
+                <w:noProof/>
+                <w:webHidden/>
+                <w:sz w:val="32"/>
+                <w:szCs w:val="32"/>
+              </w:rPr>
+              <w:instrText xml:space="preserve"> PAGEREF _Toc140159085 \h </w:instrText>
+            </w:r>
+            <w:r>
+              <w:rPr>
+                <w:noProof/>
+                <w:webHidden/>
+                <w:sz w:val="32"/>
+                <w:szCs w:val="32"/>
+              </w:rPr>
+            </w:r>
+            <w:r>
+              <w:rPr>
+                <w:noProof/>
+                <w:webHidden/>
+                <w:sz w:val="32"/>
+                <w:szCs w:val="32"/>
+              </w:rPr>
+              <w:fldChar w:fldCharType="separate"/>
+            </w:r>
+            <w:r>
+              <w:rPr>
+                <w:noProof/>
+                <w:webHidden/>
+                <w:sz w:val="32"/>
+                <w:szCs w:val="32"/>
+              </w:rPr>
+              <w:t>6</w:t>
+            </w:r>
+            <w:r>
+              <w:rPr>
+                <w:noProof/>
+                <w:webHidden/>
+                <w:sz w:val="32"/>
+                <w:szCs w:val="32"/>
+              </w:rPr>
+              <w:fldChar w:fldCharType="end"/>
+            </w:r>
+          </w:hyperlink>
+        </w:p>
+        <w:p>
+          <w:pPr>
+            <w:pStyle w:val="TOC1"/>
+            <w:tabs>
+              <w:tab w:val="right" w:leader="dot" w:pos="9350"/>
+            </w:tabs>
+            <w:rPr>
+              <w:rFonts w:eastAsiaTheme="minorEastAsia"/>
+              <w:noProof/>
+              <w:sz w:val="32"/>
+              <w:szCs w:val="32"/>
+              <w:lang w:eastAsia="en-GB"/>
+            </w:rPr>
+          </w:pPr>
+          <w:hyperlink w:anchor="_Toc140159086" w:history="1">
+            <w:r>
+              <w:rPr>
+                <w:rStyle w:val="Hyperlink"/>
+                <w:noProof/>
+                <w:sz w:val="32"/>
+                <w:szCs w:val="32"/>
+                <w:lang w:val="en-US"/>
+              </w:rPr>
+              <w:t>Cách import file DB, data, proc, ... nếu có</w:t>
+            </w:r>
+            <w:r>
+              <w:rPr>
+                <w:noProof/>
+                <w:webHidden/>
+                <w:sz w:val="32"/>
+                <w:szCs w:val="32"/>
+              </w:rPr>
+              <w:tab/>
+            </w:r>
+            <w:r>
+              <w:rPr>
+                <w:noProof/>
+                <w:webHidden/>
+                <w:sz w:val="32"/>
+                <w:szCs w:val="32"/>
+              </w:rPr>
+              <w:fldChar w:fldCharType="begin"/>
+            </w:r>
+            <w:r>
+              <w:rPr>
+                <w:noProof/>
+                <w:webHidden/>
+                <w:sz w:val="32"/>
+                <w:szCs w:val="32"/>
+              </w:rPr>
+              <w:instrText xml:space="preserve"> PAGEREF _Toc140159086 \h </w:instrText>
+            </w:r>
+            <w:r>
+              <w:rPr>
+                <w:noProof/>
+                <w:webHidden/>
+                <w:sz w:val="32"/>
+                <w:szCs w:val="32"/>
+              </w:rPr>
+            </w:r>
+            <w:r>
+              <w:rPr>
+                <w:noProof/>
+                <w:webHidden/>
+                <w:sz w:val="32"/>
+                <w:szCs w:val="32"/>
+              </w:rPr>
+              <w:fldChar w:fldCharType="separate"/>
+            </w:r>
+            <w:r>
+              <w:rPr>
+                <w:noProof/>
+                <w:webHidden/>
+                <w:sz w:val="32"/>
+                <w:szCs w:val="32"/>
+              </w:rPr>
+              <w:t>6</w:t>
+            </w:r>
+            <w:r>
+              <w:rPr>
+                <w:noProof/>
+                <w:webHidden/>
+                <w:sz w:val="32"/>
+                <w:szCs w:val="32"/>
+              </w:rPr>
+              <w:fldChar w:fldCharType="end"/>
+            </w:r>
+          </w:hyperlink>
+        </w:p>
+        <w:p>
+          <w:pPr>
+            <w:pStyle w:val="TOC1"/>
+            <w:tabs>
+              <w:tab w:val="right" w:leader="dot" w:pos="9350"/>
+            </w:tabs>
+            <w:rPr>
+              <w:rFonts w:eastAsiaTheme="minorEastAsia"/>
+              <w:noProof/>
+              <w:sz w:val="32"/>
+              <w:szCs w:val="32"/>
+              <w:lang w:eastAsia="en-GB"/>
+            </w:rPr>
+          </w:pPr>
+          <w:hyperlink w:anchor="_Toc140159087" w:history="1">
+            <w:r>
+              <w:rPr>
+                <w:rStyle w:val="Hyperlink"/>
+                <w:noProof/>
+                <w:sz w:val="32"/>
+                <w:szCs w:val="32"/>
+                <w:lang w:val="en-US"/>
+              </w:rPr>
+              <w:t>Kết nối .js</w:t>
+            </w:r>
+            <w:r>
+              <w:rPr>
+                <w:noProof/>
+                <w:webHidden/>
+                <w:sz w:val="32"/>
+                <w:szCs w:val="32"/>
+              </w:rPr>
+              <w:tab/>
+            </w:r>
+            <w:r>
+              <w:rPr>
+                <w:noProof/>
+                <w:webHidden/>
+                <w:sz w:val="32"/>
+                <w:szCs w:val="32"/>
+              </w:rPr>
+              <w:fldChar w:fldCharType="begin"/>
+            </w:r>
+            <w:r>
+              <w:rPr>
+                <w:noProof/>
+                <w:webHidden/>
+                <w:sz w:val="32"/>
+                <w:szCs w:val="32"/>
+              </w:rPr>
+              <w:instrText xml:space="preserve"> PAGEREF _Toc140159087 \h </w:instrText>
+            </w:r>
+            <w:r>
+              <w:rPr>
+                <w:noProof/>
+                <w:webHidden/>
+                <w:sz w:val="32"/>
+                <w:szCs w:val="32"/>
+              </w:rPr>
+            </w:r>
+            <w:r>
+              <w:rPr>
+                <w:noProof/>
+                <w:webHidden/>
+                <w:sz w:val="32"/>
+                <w:szCs w:val="32"/>
+              </w:rPr>
+              <w:fldChar w:fldCharType="separate"/>
+            </w:r>
+            <w:r>
+              <w:rPr>
+                <w:noProof/>
+                <w:webHidden/>
+                <w:sz w:val="32"/>
+                <w:szCs w:val="32"/>
+              </w:rPr>
+              <w:t>8</w:t>
+            </w:r>
+            <w:r>
+              <w:rPr>
+                <w:noProof/>
+                <w:webHidden/>
+                <w:sz w:val="32"/>
+                <w:szCs w:val="32"/>
+              </w:rPr>
+              <w:fldChar w:fldCharType="end"/>
+            </w:r>
+          </w:hyperlink>
+        </w:p>
+        <w:p>
+          <w:pPr>
+            <w:pStyle w:val="TOC1"/>
+            <w:tabs>
+              <w:tab w:val="right" w:leader="dot" w:pos="9350"/>
+            </w:tabs>
+            <w:rPr>
+              <w:rFonts w:eastAsiaTheme="minorEastAsia"/>
+              <w:noProof/>
+              <w:sz w:val="32"/>
+              <w:szCs w:val="32"/>
+              <w:lang w:eastAsia="en-GB"/>
+            </w:rPr>
+          </w:pPr>
+          <w:hyperlink w:anchor="_Toc140159088" w:history="1">
+            <w:r>
+              <w:rPr>
+                <w:rStyle w:val="Hyperlink"/>
+                <w:noProof/>
+                <w:sz w:val="32"/>
+                <w:szCs w:val="32"/>
+                <w:lang w:val="en-US"/>
+              </w:rPr>
+              <w:t>Gắn Proc mới vào db</w:t>
+            </w:r>
+            <w:r>
+              <w:rPr>
+                <w:noProof/>
+                <w:webHidden/>
+                <w:sz w:val="32"/>
+                <w:szCs w:val="32"/>
+              </w:rPr>
+              <w:tab/>
+            </w:r>
+            <w:r>
+              <w:rPr>
+                <w:noProof/>
+                <w:webHidden/>
+                <w:sz w:val="32"/>
+                <w:szCs w:val="32"/>
+              </w:rPr>
+              <w:fldChar w:fldCharType="begin"/>
+            </w:r>
+            <w:r>
+              <w:rPr>
+                <w:noProof/>
+                <w:webHidden/>
+                <w:sz w:val="32"/>
+                <w:szCs w:val="32"/>
+              </w:rPr>
+              <w:instrText xml:space="preserve"> PAGEREF _Toc140159088 \h </w:instrText>
+            </w:r>
+            <w:r>
+              <w:rPr>
+                <w:noProof/>
+                <w:webHidden/>
+                <w:sz w:val="32"/>
+                <w:szCs w:val="32"/>
+              </w:rPr>
+            </w:r>
+            <w:r>
+              <w:rPr>
+                <w:noProof/>
+                <w:webHidden/>
+                <w:sz w:val="32"/>
+                <w:szCs w:val="32"/>
+              </w:rPr>
+              <w:fldChar w:fldCharType="separate"/>
+            </w:r>
+            <w:r>
+              <w:rPr>
+                <w:noProof/>
+                <w:webHidden/>
+                <w:sz w:val="32"/>
+                <w:szCs w:val="32"/>
+              </w:rPr>
+              <w:t>10</w:t>
+            </w:r>
+            <w:r>
+              <w:rPr>
+                <w:noProof/>
+                <w:webHidden/>
+                <w:sz w:val="32"/>
+                <w:szCs w:val="32"/>
+              </w:rPr>
+              <w:fldChar w:fldCharType="end"/>
+            </w:r>
+          </w:hyperlink>
+        </w:p>
+        <w:p>
+          <w:pPr>
+            <w:pStyle w:val="TOC1"/>
+            <w:tabs>
+              <w:tab w:val="right" w:leader="dot" w:pos="9350"/>
+            </w:tabs>
+            <w:rPr>
+              <w:rFonts w:eastAsiaTheme="minorEastAsia"/>
+              <w:noProof/>
+              <w:sz w:val="32"/>
+              <w:szCs w:val="32"/>
+              <w:lang w:eastAsia="en-GB"/>
+            </w:rPr>
+          </w:pPr>
+          <w:hyperlink w:anchor="_Toc140159089" w:history="1">
+            <w:r>
+              <w:rPr>
+                <w:rStyle w:val="Hyperlink"/>
+                <w:noProof/>
+                <w:sz w:val="32"/>
+                <w:szCs w:val="32"/>
+                <w:lang w:val="en-US"/>
+              </w:rPr>
+              <w:t>Cách drop database khi cần</w:t>
+            </w:r>
+            <w:r>
+              <w:rPr>
+                <w:noProof/>
+                <w:webHidden/>
+                <w:sz w:val="32"/>
+                <w:szCs w:val="32"/>
+              </w:rPr>
+              <w:tab/>
+            </w:r>
+            <w:r>
+              <w:rPr>
+                <w:noProof/>
+                <w:webHidden/>
+                <w:sz w:val="32"/>
+                <w:szCs w:val="32"/>
+              </w:rPr>
+              <w:fldChar w:fldCharType="begin"/>
+            </w:r>
+            <w:r>
+              <w:rPr>
+                <w:noProof/>
+                <w:webHidden/>
+                <w:sz w:val="32"/>
+                <w:szCs w:val="32"/>
+              </w:rPr>
+              <w:instrText xml:space="preserve"> PAGEREF _Toc140159089 \h </w:instrText>
+            </w:r>
+            <w:r>
+              <w:rPr>
+                <w:noProof/>
+                <w:webHidden/>
+                <w:sz w:val="32"/>
+                <w:szCs w:val="32"/>
+              </w:rPr>
+            </w:r>
+            <w:r>
+              <w:rPr>
+                <w:noProof/>
+                <w:webHidden/>
+                <w:sz w:val="32"/>
+                <w:szCs w:val="32"/>
+              </w:rPr>
+              <w:fldChar w:fldCharType="separate"/>
+            </w:r>
+            <w:r>
+              <w:rPr>
+                <w:noProof/>
+                <w:webHidden/>
+                <w:sz w:val="32"/>
+                <w:szCs w:val="32"/>
+              </w:rPr>
+              <w:t>11</w:t>
+            </w:r>
+            <w:r>
+              <w:rPr>
+                <w:noProof/>
+                <w:webHidden/>
+                <w:sz w:val="32"/>
+                <w:szCs w:val="32"/>
+              </w:rPr>
+              <w:fldChar w:fldCharType="end"/>
+            </w:r>
+          </w:hyperlink>
+        </w:p>
+        <w:p>
+          <w:r>
+            <w:rPr>
+              <w:rFonts w:ascii="Times New Roman" w:hAnsi="Times New Roman" w:cs="Times New Roman"/>
+              <w:b/>
+              <w:bCs/>
+              <w:noProof/>
+              <w:sz w:val="40"/>
+              <w:szCs w:val="40"/>
+            </w:rPr>
+            <w:fldChar w:fldCharType="end"/>
+          </w:r>
+        </w:p>
+      </w:sdtContent>
+    </w:sdt>
+    <w:p>
+      <w:pPr>
+        <w:pStyle w:val="Heading1"/>
+        <w:rPr>
+          <w:lang w:val="en-US"/>
+        </w:rPr>
+      </w:pPr>
+      <w:bookmarkStart w:id="0" w:name="_Toc140159082"/>
+      <w:r>
+        <w:rPr>
+          <w:lang w:val="en-US"/>
+        </w:rPr>
+        <w:t>Hướng dẫn cài db mysql cho máy</w:t>
+      </w:r>
+      <w:bookmarkEnd w:id="0"/>
+      <w:r>
+        <w:rPr>
+          <w:lang w:val="en-US"/>
+        </w:rPr>
+        <w:t xml:space="preserve"> </w:t>
       </w:r>
     </w:p>
     <w:p>
@@ -101,6 +907,7 @@
         <w:rPr>
           <w:noProof/>
         </w:rPr>
+        <w:lastRenderedPageBreak/>
         <w:drawing>
           <wp:inline distT="0" distB="0" distL="0" distR="0" wp14:anchorId="217D2C48" wp14:editId="5DC4CF90">
             <wp:extent cx="5943600" cy="3638550"/>
@@ -117,7 +924,7 @@
                     <pic:cNvPicPr/>
                   </pic:nvPicPr>
                   <pic:blipFill>
-                    <a:blip r:embed="rId4"/>
+                    <a:blip r:embed="rId5"/>
                     <a:stretch>
                       <a:fillRect/>
                     </a:stretch>
@@ -215,7 +1022,7 @@
                     <pic:cNvPicPr/>
                   </pic:nvPicPr>
                   <pic:blipFill>
-                    <a:blip r:embed="rId5"/>
+                    <a:blip r:embed="rId6"/>
                     <a:stretch>
                       <a:fillRect/>
                     </a:stretch>
@@ -300,7 +1107,6 @@
           <w:szCs w:val="32"/>
           <w:lang w:val="en-US"/>
         </w:rPr>
-        <w:lastRenderedPageBreak/>
         <w:t xml:space="preserve">Đường dẫn cài thì đưa vào thư mục save </w:t>
       </w:r>
     </w:p>
@@ -342,7 +1148,7 @@
                     <pic:cNvPicPr/>
                   </pic:nvPicPr>
                   <pic:blipFill>
-                    <a:blip r:embed="rId6"/>
+                    <a:blip r:embed="rId7"/>
                     <a:stretch>
                       <a:fillRect/>
                     </a:stretch>
@@ -439,7 +1245,7 @@
                     <pic:cNvPicPr/>
                   </pic:nvPicPr>
                   <pic:blipFill>
-                    <a:blip r:embed="rId7"/>
+                    <a:blip r:embed="rId8"/>
                     <a:stretch>
                       <a:fillRect/>
                     </a:stretch>
@@ -496,7 +1302,6 @@
           <w:szCs w:val="32"/>
           <w:lang w:val="en-US"/>
         </w:rPr>
-        <w:lastRenderedPageBreak/>
         <w:t xml:space="preserve">Nếu nó chạy bình thường không báo lỗi gì cả thì ok skip </w:t>
       </w:r>
       <w:hyperlink w:anchor="Skip" w:history="1">
@@ -584,6 +1389,7 @@
           <w:szCs w:val="32"/>
           <w:lang w:val="en-US"/>
         </w:rPr>
+        <w:lastRenderedPageBreak/>
         <w:t xml:space="preserve">Vào control Panel -&gt; prorams -&gt; </w:t>
       </w:r>
       <w:r>
@@ -634,7 +1440,7 @@
                     <pic:cNvPicPr/>
                   </pic:nvPicPr>
                   <pic:blipFill>
-                    <a:blip r:embed="rId8"/>
+                    <a:blip r:embed="rId9"/>
                     <a:stretch>
                       <a:fillRect/>
                     </a:stretch>
@@ -719,289 +1525,6 @@
                 <pic:pic xmlns:pic="http://schemas.openxmlformats.org/drawingml/2006/picture">
                   <pic:nvPicPr>
                     <pic:cNvPr id="1224009282" name="Picture 1" descr="A screenshot of a computer&#10;&#10;Description automatically generated"/>
-                    <pic:cNvPicPr/>
-                  </pic:nvPicPr>
-                  <pic:blipFill>
-                    <a:blip r:embed="rId9"/>
-                    <a:stretch>
-                      <a:fillRect/>
-                    </a:stretch>
-                  </pic:blipFill>
-                  <pic:spPr>
-                    <a:xfrm>
-                      <a:off x="0" y="0"/>
-                      <a:ext cx="4667250" cy="3981450"/>
-                    </a:xfrm>
-                    <a:prstGeom prst="rect">
-                      <a:avLst/>
-                    </a:prstGeom>
-                  </pic:spPr>
-                </pic:pic>
-              </a:graphicData>
-            </a:graphic>
-          </wp:inline>
-        </w:drawing>
-      </w:r>
-    </w:p>
-    <w:p>
-      <w:pPr>
-        <w:rPr>
-          <w:rFonts w:ascii="Arial" w:hAnsi="Arial" w:cs="Arial"/>
-          <w:sz w:val="32"/>
-          <w:szCs w:val="32"/>
-          <w:lang w:val="en-US"/>
-        </w:rPr>
-      </w:pPr>
-      <w:r>
-        <w:rPr>
-          <w:rFonts w:ascii="Arial" w:hAnsi="Arial" w:cs="Arial"/>
-          <w:sz w:val="32"/>
-          <w:szCs w:val="32"/>
-          <w:lang w:val="en-US"/>
-        </w:rPr>
-        <w:t xml:space="preserve">Nhấn stop server </w:t>
-      </w:r>
-    </w:p>
-    <w:p>
-      <w:pPr>
-        <w:rPr>
-          <w:rFonts w:ascii="Arial" w:hAnsi="Arial" w:cs="Arial"/>
-          <w:sz w:val="32"/>
-          <w:szCs w:val="32"/>
-          <w:lang w:val="en-US"/>
-        </w:rPr>
-      </w:pPr>
-      <w:r>
-        <w:rPr>
-          <w:rFonts w:ascii="Arial" w:hAnsi="Arial" w:cs="Arial"/>
-          <w:sz w:val="32"/>
-          <w:szCs w:val="32"/>
-          <w:lang w:val="en-US"/>
-        </w:rPr>
-        <w:t>Nhấn MAMP</w:t>
-      </w:r>
-    </w:p>
-    <w:p>
-      <w:pPr>
-        <w:rPr>
-          <w:rFonts w:ascii="Arial" w:hAnsi="Arial" w:cs="Arial"/>
-          <w:sz w:val="32"/>
-          <w:szCs w:val="32"/>
-          <w:lang w:val="en-US"/>
-        </w:rPr>
-      </w:pPr>
-      <w:r>
-        <w:rPr>
-          <w:rFonts w:ascii="Arial" w:hAnsi="Arial" w:cs="Arial"/>
-          <w:sz w:val="32"/>
-          <w:szCs w:val="32"/>
-          <w:lang w:val="en-US"/>
-        </w:rPr>
-        <w:lastRenderedPageBreak/>
-        <w:t xml:space="preserve">Chọn preferences apache và Nginx port đổi thành 8080 </w:t>
-      </w:r>
-    </w:p>
-    <w:p>
-      <w:pPr>
-        <w:rPr>
-          <w:rFonts w:ascii="Arial" w:hAnsi="Arial" w:cs="Arial"/>
-          <w:sz w:val="32"/>
-          <w:szCs w:val="32"/>
-          <w:lang w:val="en-US"/>
-        </w:rPr>
-      </w:pPr>
-      <w:r>
-        <w:rPr>
-          <w:rFonts w:ascii="Arial" w:hAnsi="Arial" w:cs="Arial"/>
-          <w:sz w:val="32"/>
-          <w:szCs w:val="32"/>
-          <w:lang w:val="en-US"/>
-        </w:rPr>
-        <w:t xml:space="preserve">Nhấn ok rồi ra ngoài run lại là được </w:t>
-      </w:r>
-    </w:p>
-    <w:p>
-      <w:pPr>
-        <w:rPr>
-          <w:rFonts w:ascii="Arial" w:hAnsi="Arial" w:cs="Arial"/>
-          <w:sz w:val="32"/>
-          <w:szCs w:val="32"/>
-          <w:lang w:val="en-US"/>
-        </w:rPr>
-      </w:pPr>
-      <w:r>
-        <w:rPr>
-          <w:rFonts w:ascii="Arial" w:hAnsi="Arial" w:cs="Arial"/>
-          <w:sz w:val="32"/>
-          <w:szCs w:val="32"/>
-          <w:lang w:val="en-US"/>
-        </w:rPr>
-        <w:t xml:space="preserve">Vào lại control Panel -&gt; prorams -&gt; </w:t>
-      </w:r>
-      <w:r>
-        <w:rPr>
-          <w:rFonts w:ascii="Arial" w:hAnsi="Arial" w:cs="Arial"/>
-          <w:sz w:val="32"/>
-          <w:szCs w:val="32"/>
-          <w:lang w:val="en-US"/>
-        </w:rPr>
-        <w:t>Turn Windows features on or off</w:t>
-      </w:r>
-    </w:p>
-    <w:p>
-      <w:pPr>
-        <w:rPr>
-          <w:rFonts w:ascii="Arial" w:hAnsi="Arial" w:cs="Arial"/>
-          <w:sz w:val="32"/>
-          <w:szCs w:val="32"/>
-          <w:lang w:val="en-US"/>
-        </w:rPr>
-      </w:pPr>
-      <w:r>
-        <w:rPr>
-          <w:rFonts w:ascii="Arial" w:hAnsi="Arial" w:cs="Arial"/>
-          <w:sz w:val="32"/>
-          <w:szCs w:val="32"/>
-          <w:lang w:val="en-US"/>
-        </w:rPr>
-        <w:t xml:space="preserve">Và tìm cái </w:t>
-      </w:r>
-      <w:r>
-        <w:rPr>
-          <w:noProof/>
-        </w:rPr>
-        <w:drawing>
-          <wp:inline distT="0" distB="0" distL="0" distR="0" wp14:anchorId="60073B24" wp14:editId="1074C90B">
-            <wp:extent cx="2543175" cy="219075"/>
-            <wp:effectExtent l="0" t="0" r="9525" b="9525"/>
-            <wp:docPr id="1832452267" name="Picture 1832452267"/>
-            <wp:cNvGraphicFramePr>
-              <a:graphicFrameLocks xmlns:a="http://schemas.openxmlformats.org/drawingml/2006/main" noChangeAspect="1"/>
-            </wp:cNvGraphicFramePr>
-            <a:graphic xmlns:a="http://schemas.openxmlformats.org/drawingml/2006/main">
-              <a:graphicData uri="http://schemas.openxmlformats.org/drawingml/2006/picture">
-                <pic:pic xmlns:pic="http://schemas.openxmlformats.org/drawingml/2006/picture">
-                  <pic:nvPicPr>
-                    <pic:cNvPr id="2054263609" name=""/>
-                    <pic:cNvPicPr/>
-                  </pic:nvPicPr>
-                  <pic:blipFill>
-                    <a:blip r:embed="rId8"/>
-                    <a:stretch>
-                      <a:fillRect/>
-                    </a:stretch>
-                  </pic:blipFill>
-                  <pic:spPr>
-                    <a:xfrm>
-                      <a:off x="0" y="0"/>
-                      <a:ext cx="2543175" cy="219075"/>
-                    </a:xfrm>
-                    <a:prstGeom prst="rect">
-                      <a:avLst/>
-                    </a:prstGeom>
-                  </pic:spPr>
-                </pic:pic>
-              </a:graphicData>
-            </a:graphic>
-          </wp:inline>
-        </w:drawing>
-      </w:r>
-    </w:p>
-    <w:p>
-      <w:pPr>
-        <w:rPr>
-          <w:rFonts w:ascii="Arial" w:hAnsi="Arial" w:cs="Arial"/>
-          <w:sz w:val="32"/>
-          <w:szCs w:val="32"/>
-          <w:lang w:val="en-US"/>
-        </w:rPr>
-      </w:pPr>
-      <w:r>
-        <w:rPr>
-          <w:rFonts w:ascii="Arial" w:hAnsi="Arial" w:cs="Arial"/>
-          <w:sz w:val="32"/>
-          <w:szCs w:val="32"/>
-          <w:lang w:val="en-US"/>
-        </w:rPr>
-        <w:t xml:space="preserve">tick nó lại bình thường </w:t>
-      </w:r>
-    </w:p>
-    <w:p>
-      <w:pPr>
-        <w:rPr>
-          <w:rFonts w:ascii="Arial" w:hAnsi="Arial" w:cs="Arial"/>
-          <w:sz w:val="32"/>
-          <w:szCs w:val="32"/>
-          <w:lang w:val="en-US"/>
-        </w:rPr>
-      </w:pPr>
-    </w:p>
-    <w:p>
-      <w:pPr>
-        <w:rPr>
-          <w:rFonts w:ascii="Arial" w:hAnsi="Arial" w:cs="Arial"/>
-          <w:sz w:val="32"/>
-          <w:szCs w:val="32"/>
-          <w:lang w:val="en-US"/>
-        </w:rPr>
-      </w:pPr>
-      <w:bookmarkStart w:id="0" w:name="Skip"/>
-      <w:r>
-        <w:rPr>
-          <w:rFonts w:ascii="Arial" w:hAnsi="Arial" w:cs="Arial"/>
-          <w:sz w:val="32"/>
-          <w:szCs w:val="32"/>
-          <w:lang w:val="en-US"/>
-        </w:rPr>
-        <w:t>Mở phpadmin</w:t>
-      </w:r>
-      <w:bookmarkEnd w:id="0"/>
-    </w:p>
-    <w:p>
-      <w:pPr>
-        <w:rPr>
-          <w:rFonts w:ascii="Arial" w:hAnsi="Arial" w:cs="Arial"/>
-          <w:sz w:val="32"/>
-          <w:szCs w:val="32"/>
-          <w:lang w:val="en-US"/>
-        </w:rPr>
-      </w:pPr>
-      <w:r>
-        <w:rPr>
-          <w:rFonts w:ascii="Arial" w:hAnsi="Arial" w:cs="Arial"/>
-          <w:sz w:val="32"/>
-          <w:szCs w:val="32"/>
-          <w:lang w:val="en-US"/>
-        </w:rPr>
-        <w:t xml:space="preserve">Đảm bảo 2 chấm xanh có rồi nhấn </w:t>
-      </w:r>
-    </w:p>
-    <w:p>
-      <w:pPr>
-        <w:rPr>
-          <w:rFonts w:ascii="Arial" w:hAnsi="Arial" w:cs="Arial"/>
-          <w:sz w:val="32"/>
-          <w:szCs w:val="32"/>
-          <w:lang w:val="en-US"/>
-        </w:rPr>
-      </w:pPr>
-      <w:r>
-        <w:rPr>
-          <w:noProof/>
-        </w:rPr>
-        <w:drawing>
-          <wp:inline distT="0" distB="0" distL="0" distR="0" wp14:anchorId="3FC8896C" wp14:editId="0B4CDCB0">
-            <wp:extent cx="4667250" cy="3981450"/>
-            <wp:effectExtent l="0" t="0" r="0" b="0"/>
-            <wp:docPr id="362834197" name="Picture 1" descr="A screenshot of a computer&#10;&#10;Description automatically generated"/>
-            <wp:cNvGraphicFramePr>
-              <a:graphicFrameLocks xmlns:a="http://schemas.openxmlformats.org/drawingml/2006/main" noChangeAspect="1"/>
-            </wp:cNvGraphicFramePr>
-            <a:graphic xmlns:a="http://schemas.openxmlformats.org/drawingml/2006/main">
-              <a:graphicData uri="http://schemas.openxmlformats.org/drawingml/2006/picture">
-                <pic:pic xmlns:pic="http://schemas.openxmlformats.org/drawingml/2006/picture">
-                  <pic:nvPicPr>
-                    <pic:cNvPr id="362834197" name="Picture 1" descr="A screenshot of a computer&#10;&#10;Description automatically generated"/>
                     <pic:cNvPicPr/>
                   </pic:nvPicPr>
                   <pic:blipFill>
@@ -1035,44 +1558,322 @@
           <w:lang w:val="en-US"/>
         </w:rPr>
       </w:pPr>
-    </w:p>
-    <w:p>
-      <w:pPr>
-        <w:rPr>
-          <w:rFonts w:ascii="Arial" w:hAnsi="Arial" w:cs="Arial"/>
-          <w:sz w:val="32"/>
-          <w:szCs w:val="32"/>
-          <w:lang w:val="en-US"/>
-        </w:rPr>
-      </w:pPr>
-    </w:p>
-    <w:p>
-      <w:pPr>
-        <w:rPr>
-          <w:rFonts w:ascii="Arial" w:hAnsi="Arial" w:cs="Arial"/>
-          <w:sz w:val="32"/>
-          <w:szCs w:val="32"/>
-          <w:lang w:val="en-US"/>
-        </w:rPr>
-      </w:pPr>
-    </w:p>
-    <w:p>
-      <w:pPr>
-        <w:rPr>
-          <w:rFonts w:ascii="Arial" w:hAnsi="Arial" w:cs="Arial"/>
-          <w:sz w:val="32"/>
-          <w:szCs w:val="32"/>
-          <w:lang w:val="en-US"/>
-        </w:rPr>
-      </w:pPr>
-      <w:r>
-        <w:rPr>
-          <w:rFonts w:ascii="Arial" w:hAnsi="Arial" w:cs="Arial"/>
-          <w:sz w:val="32"/>
-          <w:szCs w:val="32"/>
-          <w:lang w:val="en-US"/>
-        </w:rPr>
-        <w:lastRenderedPageBreak/>
+      <w:r>
+        <w:rPr>
+          <w:rFonts w:ascii="Arial" w:hAnsi="Arial" w:cs="Arial"/>
+          <w:sz w:val="32"/>
+          <w:szCs w:val="32"/>
+          <w:lang w:val="en-US"/>
+        </w:rPr>
+        <w:t xml:space="preserve">Nhấn stop server </w:t>
+      </w:r>
+    </w:p>
+    <w:p>
+      <w:pPr>
+        <w:rPr>
+          <w:rFonts w:ascii="Arial" w:hAnsi="Arial" w:cs="Arial"/>
+          <w:sz w:val="32"/>
+          <w:szCs w:val="32"/>
+          <w:lang w:val="en-US"/>
+        </w:rPr>
+      </w:pPr>
+      <w:r>
+        <w:rPr>
+          <w:rFonts w:ascii="Arial" w:hAnsi="Arial" w:cs="Arial"/>
+          <w:sz w:val="32"/>
+          <w:szCs w:val="32"/>
+          <w:lang w:val="en-US"/>
+        </w:rPr>
+        <w:t>Nhấn MAMP</w:t>
+      </w:r>
+    </w:p>
+    <w:p>
+      <w:pPr>
+        <w:rPr>
+          <w:rFonts w:ascii="Arial" w:hAnsi="Arial" w:cs="Arial"/>
+          <w:sz w:val="32"/>
+          <w:szCs w:val="32"/>
+          <w:lang w:val="en-US"/>
+        </w:rPr>
+      </w:pPr>
+      <w:r>
+        <w:rPr>
+          <w:rFonts w:ascii="Arial" w:hAnsi="Arial" w:cs="Arial"/>
+          <w:sz w:val="32"/>
+          <w:szCs w:val="32"/>
+          <w:lang w:val="en-US"/>
+        </w:rPr>
+        <w:t xml:space="preserve">Chọn preferences apache và Nginx port đổi thành 8080 </w:t>
+      </w:r>
+    </w:p>
+    <w:p>
+      <w:pPr>
+        <w:rPr>
+          <w:rFonts w:ascii="Arial" w:hAnsi="Arial" w:cs="Arial"/>
+          <w:sz w:val="32"/>
+          <w:szCs w:val="32"/>
+          <w:lang w:val="en-US"/>
+        </w:rPr>
+      </w:pPr>
+      <w:r>
+        <w:rPr>
+          <w:rFonts w:ascii="Arial" w:hAnsi="Arial" w:cs="Arial"/>
+          <w:sz w:val="32"/>
+          <w:szCs w:val="32"/>
+          <w:lang w:val="en-US"/>
+        </w:rPr>
+        <w:t xml:space="preserve">Nhấn ok rồi ra ngoài run lại là được </w:t>
+      </w:r>
+    </w:p>
+    <w:p>
+      <w:pPr>
+        <w:rPr>
+          <w:rFonts w:ascii="Arial" w:hAnsi="Arial" w:cs="Arial"/>
+          <w:sz w:val="32"/>
+          <w:szCs w:val="32"/>
+          <w:lang w:val="en-US"/>
+        </w:rPr>
+      </w:pPr>
+      <w:r>
+        <w:rPr>
+          <w:rFonts w:ascii="Arial" w:hAnsi="Arial" w:cs="Arial"/>
+          <w:sz w:val="32"/>
+          <w:szCs w:val="32"/>
+          <w:lang w:val="en-US"/>
+        </w:rPr>
+        <w:t xml:space="preserve">Vào lại control Panel -&gt; prorams -&gt; </w:t>
+      </w:r>
+      <w:r>
+        <w:rPr>
+          <w:rFonts w:ascii="Arial" w:hAnsi="Arial" w:cs="Arial"/>
+          <w:sz w:val="32"/>
+          <w:szCs w:val="32"/>
+          <w:lang w:val="en-US"/>
+        </w:rPr>
+        <w:t>Turn Windows features on or off</w:t>
+      </w:r>
+    </w:p>
+    <w:p>
+      <w:pPr>
+        <w:rPr>
+          <w:rFonts w:ascii="Arial" w:hAnsi="Arial" w:cs="Arial"/>
+          <w:sz w:val="32"/>
+          <w:szCs w:val="32"/>
+          <w:lang w:val="en-US"/>
+        </w:rPr>
+      </w:pPr>
+      <w:r>
+        <w:rPr>
+          <w:rFonts w:ascii="Arial" w:hAnsi="Arial" w:cs="Arial"/>
+          <w:sz w:val="32"/>
+          <w:szCs w:val="32"/>
+          <w:lang w:val="en-US"/>
+        </w:rPr>
+        <w:t xml:space="preserve">Và tìm cái </w:t>
+      </w:r>
+      <w:r>
+        <w:rPr>
+          <w:noProof/>
+        </w:rPr>
+        <w:drawing>
+          <wp:inline distT="0" distB="0" distL="0" distR="0" wp14:anchorId="60073B24" wp14:editId="1074C90B">
+            <wp:extent cx="2543175" cy="219075"/>
+            <wp:effectExtent l="0" t="0" r="9525" b="9525"/>
+            <wp:docPr id="1832452267" name="Picture 1832452267"/>
+            <wp:cNvGraphicFramePr>
+              <a:graphicFrameLocks xmlns:a="http://schemas.openxmlformats.org/drawingml/2006/main" noChangeAspect="1"/>
+            </wp:cNvGraphicFramePr>
+            <a:graphic xmlns:a="http://schemas.openxmlformats.org/drawingml/2006/main">
+              <a:graphicData uri="http://schemas.openxmlformats.org/drawingml/2006/picture">
+                <pic:pic xmlns:pic="http://schemas.openxmlformats.org/drawingml/2006/picture">
+                  <pic:nvPicPr>
+                    <pic:cNvPr id="2054263609" name=""/>
+                    <pic:cNvPicPr/>
+                  </pic:nvPicPr>
+                  <pic:blipFill>
+                    <a:blip r:embed="rId9"/>
+                    <a:stretch>
+                      <a:fillRect/>
+                    </a:stretch>
+                  </pic:blipFill>
+                  <pic:spPr>
+                    <a:xfrm>
+                      <a:off x="0" y="0"/>
+                      <a:ext cx="2543175" cy="219075"/>
+                    </a:xfrm>
+                    <a:prstGeom prst="rect">
+                      <a:avLst/>
+                    </a:prstGeom>
+                  </pic:spPr>
+                </pic:pic>
+              </a:graphicData>
+            </a:graphic>
+          </wp:inline>
+        </w:drawing>
+      </w:r>
+    </w:p>
+    <w:p>
+      <w:pPr>
+        <w:rPr>
+          <w:rFonts w:ascii="Arial" w:hAnsi="Arial" w:cs="Arial"/>
+          <w:sz w:val="32"/>
+          <w:szCs w:val="32"/>
+          <w:lang w:val="en-US"/>
+        </w:rPr>
+      </w:pPr>
+      <w:r>
+        <w:rPr>
+          <w:rFonts w:ascii="Arial" w:hAnsi="Arial" w:cs="Arial"/>
+          <w:sz w:val="32"/>
+          <w:szCs w:val="32"/>
+          <w:lang w:val="en-US"/>
+        </w:rPr>
+        <w:t xml:space="preserve">tick nó lại bình thường </w:t>
+      </w:r>
+    </w:p>
+    <w:p>
+      <w:pPr>
+        <w:rPr>
+          <w:rFonts w:ascii="Arial" w:hAnsi="Arial" w:cs="Arial"/>
+          <w:sz w:val="32"/>
+          <w:szCs w:val="32"/>
+          <w:lang w:val="en-US"/>
+        </w:rPr>
+      </w:pPr>
+    </w:p>
+    <w:p>
+      <w:pPr>
+        <w:pStyle w:val="Heading1"/>
+        <w:rPr>
+          <w:lang w:val="en-US"/>
+        </w:rPr>
+      </w:pPr>
+      <w:bookmarkStart w:id="1" w:name="Skip"/>
+      <w:bookmarkStart w:id="2" w:name="_Toc140159083"/>
+      <w:r>
+        <w:rPr>
+          <w:lang w:val="en-US"/>
+        </w:rPr>
+        <w:t>Mở phpadmin</w:t>
+      </w:r>
+      <w:bookmarkEnd w:id="1"/>
+      <w:bookmarkEnd w:id="2"/>
+    </w:p>
+    <w:p>
+      <w:pPr>
+        <w:rPr>
+          <w:rFonts w:ascii="Arial" w:hAnsi="Arial" w:cs="Arial"/>
+          <w:sz w:val="32"/>
+          <w:szCs w:val="32"/>
+          <w:lang w:val="en-US"/>
+        </w:rPr>
+      </w:pPr>
+      <w:r>
+        <w:rPr>
+          <w:rFonts w:ascii="Arial" w:hAnsi="Arial" w:cs="Arial"/>
+          <w:sz w:val="32"/>
+          <w:szCs w:val="32"/>
+          <w:lang w:val="en-US"/>
+        </w:rPr>
+        <w:t xml:space="preserve">Đảm bảo 2 chấm xanh có rồi nhấn </w:t>
+      </w:r>
+    </w:p>
+    <w:p>
+      <w:pPr>
+        <w:rPr>
+          <w:rFonts w:ascii="Arial" w:hAnsi="Arial" w:cs="Arial"/>
+          <w:sz w:val="32"/>
+          <w:szCs w:val="32"/>
+          <w:lang w:val="en-US"/>
+        </w:rPr>
+      </w:pPr>
+      <w:r>
+        <w:rPr>
+          <w:noProof/>
+        </w:rPr>
+        <w:drawing>
+          <wp:inline distT="0" distB="0" distL="0" distR="0" wp14:anchorId="3FC8896C" wp14:editId="0B4CDCB0">
+            <wp:extent cx="4667250" cy="3981450"/>
+            <wp:effectExtent l="0" t="0" r="0" b="0"/>
+            <wp:docPr id="362834197" name="Picture 1" descr="A screenshot of a computer&#10;&#10;Description automatically generated"/>
+            <wp:cNvGraphicFramePr>
+              <a:graphicFrameLocks xmlns:a="http://schemas.openxmlformats.org/drawingml/2006/main" noChangeAspect="1"/>
+            </wp:cNvGraphicFramePr>
+            <a:graphic xmlns:a="http://schemas.openxmlformats.org/drawingml/2006/main">
+              <a:graphicData uri="http://schemas.openxmlformats.org/drawingml/2006/picture">
+                <pic:pic xmlns:pic="http://schemas.openxmlformats.org/drawingml/2006/picture">
+                  <pic:nvPicPr>
+                    <pic:cNvPr id="362834197" name="Picture 1" descr="A screenshot of a computer&#10;&#10;Description automatically generated"/>
+                    <pic:cNvPicPr/>
+                  </pic:nvPicPr>
+                  <pic:blipFill>
+                    <a:blip r:embed="rId11"/>
+                    <a:stretch>
+                      <a:fillRect/>
+                    </a:stretch>
+                  </pic:blipFill>
+                  <pic:spPr>
+                    <a:xfrm>
+                      <a:off x="0" y="0"/>
+                      <a:ext cx="4667250" cy="3981450"/>
+                    </a:xfrm>
+                    <a:prstGeom prst="rect">
+                      <a:avLst/>
+                    </a:prstGeom>
+                  </pic:spPr>
+                </pic:pic>
+              </a:graphicData>
+            </a:graphic>
+          </wp:inline>
+        </w:drawing>
+      </w:r>
+    </w:p>
+    <w:p>
+      <w:pPr>
+        <w:rPr>
+          <w:rFonts w:ascii="Arial" w:hAnsi="Arial" w:cs="Arial"/>
+          <w:sz w:val="32"/>
+          <w:szCs w:val="32"/>
+          <w:lang w:val="en-US"/>
+        </w:rPr>
+      </w:pPr>
+    </w:p>
+    <w:p>
+      <w:pPr>
+        <w:rPr>
+          <w:rFonts w:ascii="Arial" w:hAnsi="Arial" w:cs="Arial"/>
+          <w:sz w:val="32"/>
+          <w:szCs w:val="32"/>
+          <w:lang w:val="en-US"/>
+        </w:rPr>
+      </w:pPr>
+    </w:p>
+    <w:p>
+      <w:pPr>
+        <w:rPr>
+          <w:rFonts w:ascii="Arial" w:hAnsi="Arial" w:cs="Arial"/>
+          <w:sz w:val="32"/>
+          <w:szCs w:val="32"/>
+          <w:lang w:val="en-US"/>
+        </w:rPr>
+      </w:pPr>
+    </w:p>
+    <w:p>
+      <w:pPr>
+        <w:rPr>
+          <w:rFonts w:ascii="Arial" w:hAnsi="Arial" w:cs="Arial"/>
+          <w:sz w:val="32"/>
+          <w:szCs w:val="32"/>
+          <w:lang w:val="en-US"/>
+        </w:rPr>
+      </w:pPr>
+      <w:r>
+        <w:rPr>
+          <w:rFonts w:ascii="Arial" w:hAnsi="Arial" w:cs="Arial"/>
+          <w:sz w:val="32"/>
+          <w:szCs w:val="32"/>
+          <w:lang w:val="en-US"/>
+        </w:rPr>
         <w:t>Nó sẽ mở cái page ra và chọn tool và chọn phpmyadmin</w:t>
       </w:r>
     </w:p>
@@ -1105,7 +1906,7 @@
                     <pic:cNvPicPr/>
                   </pic:nvPicPr>
                   <pic:blipFill>
-                    <a:blip r:embed="rId11"/>
+                    <a:blip r:embed="rId12"/>
                     <a:stretch>
                       <a:fillRect/>
                     </a:stretch>
@@ -1138,22 +1939,19 @@
     </w:p>
     <w:p>
       <w:pPr>
-        <w:rPr>
-          <w:rFonts w:ascii="Arial" w:hAnsi="Arial" w:cs="Arial"/>
-          <w:sz w:val="32"/>
-          <w:szCs w:val="32"/>
-          <w:lang w:val="en-US"/>
-        </w:rPr>
-      </w:pPr>
-      <w:r>
-        <w:rPr>
-          <w:rFonts w:ascii="Arial" w:hAnsi="Arial" w:cs="Arial"/>
-          <w:sz w:val="32"/>
-          <w:szCs w:val="32"/>
+        <w:pStyle w:val="Heading1"/>
+        <w:rPr>
+          <w:lang w:val="en-US"/>
+        </w:rPr>
+      </w:pPr>
+      <w:bookmarkStart w:id="3" w:name="_Toc140159084"/>
+      <w:r>
+        <w:rPr>
           <w:lang w:val="en-US"/>
         </w:rPr>
         <w:t>Để tạo database mới chọn nhập name (ko dấu cách)</w:t>
       </w:r>
+      <w:bookmarkEnd w:id="3"/>
     </w:p>
     <w:p>
       <w:pPr>
@@ -1184,7 +1982,7 @@
                     <pic:cNvPicPr/>
                   </pic:nvPicPr>
                   <pic:blipFill>
-                    <a:blip r:embed="rId12"/>
+                    <a:blip r:embed="rId13"/>
                     <a:stretch>
                       <a:fillRect/>
                     </a:stretch>
@@ -1207,22 +2005,19 @@
     </w:p>
     <w:p>
       <w:pPr>
-        <w:rPr>
-          <w:rFonts w:ascii="Arial" w:hAnsi="Arial" w:cs="Arial"/>
-          <w:sz w:val="32"/>
-          <w:szCs w:val="32"/>
-          <w:lang w:val="en-US"/>
-        </w:rPr>
-      </w:pPr>
-      <w:r>
-        <w:rPr>
-          <w:rFonts w:ascii="Arial" w:hAnsi="Arial" w:cs="Arial"/>
-          <w:sz w:val="32"/>
-          <w:szCs w:val="32"/>
+        <w:pStyle w:val="Heading1"/>
+        <w:rPr>
+          <w:lang w:val="en-US"/>
+        </w:rPr>
+      </w:pPr>
+      <w:bookmarkStart w:id="4" w:name="_Toc140159085"/>
+      <w:r>
+        <w:rPr>
           <w:lang w:val="en-US"/>
         </w:rPr>
         <w:t>Tên DB: ec_group04</w:t>
       </w:r>
+      <w:bookmarkEnd w:id="4"/>
     </w:p>
     <w:p>
       <w:pPr>
@@ -1324,37 +2119,53 @@
     </w:p>
     <w:p>
       <w:pPr>
-        <w:rPr>
-          <w:rFonts w:ascii="Arial" w:hAnsi="Arial" w:cs="Arial"/>
-          <w:sz w:val="32"/>
-          <w:szCs w:val="32"/>
-          <w:lang w:val="en-US"/>
-        </w:rPr>
-      </w:pPr>
-      <w:r>
-        <w:rPr>
-          <w:rFonts w:ascii="Arial" w:hAnsi="Arial" w:cs="Arial"/>
-          <w:sz w:val="32"/>
-          <w:szCs w:val="32"/>
-          <w:lang w:val="en-US"/>
+        <w:pStyle w:val="Heading1"/>
+        <w:rPr>
+          <w:lang w:val="en-US"/>
+        </w:rPr>
+      </w:pPr>
+      <w:bookmarkStart w:id="5" w:name="_Toc140159086"/>
+      <w:r>
+        <w:rPr>
+          <w:lang w:val="en-US"/>
+        </w:rPr>
+        <w:t>Cách import file DB, data, proc, ... nếu có</w:t>
+      </w:r>
+      <w:bookmarkEnd w:id="5"/>
+    </w:p>
+    <w:p>
+      <w:pPr>
+        <w:rPr>
+          <w:rFonts w:ascii="Arial" w:hAnsi="Arial" w:cs="Arial"/>
+          <w:sz w:val="32"/>
+          <w:szCs w:val="32"/>
+          <w:lang w:val="en-US"/>
+        </w:rPr>
+      </w:pPr>
+      <w:r>
+        <w:rPr>
+          <w:rFonts w:ascii="Arial" w:hAnsi="Arial" w:cs="Arial"/>
+          <w:sz w:val="32"/>
+          <w:szCs w:val="32"/>
+          <w:lang w:val="en-US"/>
+        </w:rPr>
+        <w:t>Chọn đúng DB xong chọn Import</w:t>
+      </w:r>
+    </w:p>
+    <w:p>
+      <w:pPr>
+        <w:rPr>
+          <w:rFonts w:ascii="Arial" w:hAnsi="Arial" w:cs="Arial"/>
+          <w:sz w:val="32"/>
+          <w:szCs w:val="32"/>
+          <w:lang w:val="en-US"/>
+        </w:rPr>
+      </w:pPr>
+      <w:r>
+        <w:rPr>
+          <w:noProof/>
         </w:rPr>
         <w:lastRenderedPageBreak/>
-        <w:t>Chọn đúng DB xong chọn Import</w:t>
-      </w:r>
-    </w:p>
-    <w:p>
-      <w:pPr>
-        <w:rPr>
-          <w:rFonts w:ascii="Arial" w:hAnsi="Arial" w:cs="Arial"/>
-          <w:sz w:val="32"/>
-          <w:szCs w:val="32"/>
-          <w:lang w:val="en-US"/>
-        </w:rPr>
-      </w:pPr>
-      <w:r>
-        <w:rPr>
-          <w:noProof/>
-        </w:rPr>
         <w:drawing>
           <wp:inline distT="0" distB="0" distL="0" distR="0" wp14:anchorId="7C545194" wp14:editId="2A8AD0FC">
             <wp:extent cx="5943600" cy="2013585"/>
@@ -1371,7 +2182,7 @@
                     <pic:cNvPicPr/>
                   </pic:nvPicPr>
                   <pic:blipFill>
-                    <a:blip r:embed="rId13"/>
+                    <a:blip r:embed="rId14"/>
                     <a:stretch>
                       <a:fillRect/>
                     </a:stretch>
@@ -1439,7 +2250,7 @@
                     <pic:cNvPicPr/>
                   </pic:nvPicPr>
                   <pic:blipFill>
-                    <a:blip r:embed="rId14"/>
+                    <a:blip r:embed="rId15"/>
                     <a:stretch>
                       <a:fillRect/>
                     </a:stretch>
@@ -1546,7 +2357,7 @@
                     <pic:cNvPicPr/>
                   </pic:nvPicPr>
                   <pic:blipFill>
-                    <a:blip r:embed="rId15"/>
+                    <a:blip r:embed="rId16"/>
                     <a:stretch>
                       <a:fillRect/>
                     </a:stretch>
@@ -1637,21 +2448,25 @@
     </w:p>
     <w:p>
       <w:pPr>
-        <w:rPr>
-          <w:rFonts w:ascii="Arial" w:hAnsi="Arial" w:cs="Arial"/>
-          <w:sz w:val="32"/>
-          <w:szCs w:val="32"/>
-          <w:lang w:val="en-US"/>
-        </w:rPr>
-      </w:pPr>
-      <w:r>
-        <w:rPr>
-          <w:rFonts w:ascii="Arial" w:hAnsi="Arial" w:cs="Arial"/>
-          <w:sz w:val="32"/>
-          <w:szCs w:val="32"/>
-          <w:lang w:val="en-US"/>
-        </w:rPr>
-        <w:t xml:space="preserve">Kết nối .js </w:t>
+        <w:pStyle w:val="Heading1"/>
+        <w:rPr>
+          <w:lang w:val="en-US"/>
+        </w:rPr>
+      </w:pPr>
+      <w:bookmarkStart w:id="6" w:name="_Toc140159087"/>
+      <w:r>
+        <w:rPr>
+          <w:lang w:val="en-US"/>
+        </w:rPr>
+        <w:lastRenderedPageBreak/>
+        <w:t>Kết nối .js</w:t>
+      </w:r>
+      <w:bookmarkEnd w:id="6"/>
+      <w:r>
+        <w:rPr>
+          <w:lang w:val="en-US"/>
+        </w:rPr>
+        <w:t xml:space="preserve"> </w:t>
       </w:r>
     </w:p>
     <w:p>
@@ -1748,7 +2563,7 @@
                     <pic:cNvPicPr/>
                   </pic:nvPicPr>
                   <pic:blipFill>
-                    <a:blip r:embed="rId16"/>
+                    <a:blip r:embed="rId17"/>
                     <a:stretch>
                       <a:fillRect/>
                     </a:stretch>
@@ -3556,7 +4371,7 @@
                     <pic:cNvPicPr/>
                   </pic:nvPicPr>
                   <pic:blipFill>
-                    <a:blip r:embed="rId17"/>
+                    <a:blip r:embed="rId18"/>
                     <a:stretch>
                       <a:fillRect/>
                     </a:stretch>
@@ -3665,7 +4480,7 @@
                     <pic:cNvPicPr/>
                   </pic:nvPicPr>
                   <pic:blipFill>
-                    <a:blip r:embed="rId18"/>
+                    <a:blip r:embed="rId19"/>
                     <a:stretch>
                       <a:fillRect/>
                     </a:stretch>
@@ -3698,81 +4513,75 @@
     </w:p>
     <w:p>
       <w:pPr>
-        <w:rPr>
-          <w:rFonts w:ascii="Arial" w:hAnsi="Arial" w:cs="Arial"/>
-          <w:sz w:val="32"/>
-          <w:szCs w:val="32"/>
-          <w:lang w:val="vi-VN"/>
-        </w:rPr>
-      </w:pPr>
-      <w:r>
-        <w:rPr>
-          <w:rFonts w:ascii="Arial" w:hAnsi="Arial" w:cs="Arial"/>
-          <w:b/>
-          <w:bCs/>
-          <w:sz w:val="32"/>
-          <w:szCs w:val="32"/>
-          <w:lang w:val="vi-VN"/>
-        </w:rPr>
-        <w:t xml:space="preserve">Gắn proc vào cho db </w:t>
-      </w:r>
-      <w:r>
-        <w:rPr>
-          <w:rFonts w:ascii="Arial" w:hAnsi="Arial" w:cs="Arial"/>
-          <w:b/>
-          <w:bCs/>
-          <w:sz w:val="32"/>
-          <w:szCs w:val="32"/>
-          <w:lang w:val="vi-VN"/>
+        <w:pStyle w:val="Heading1"/>
+        <w:rPr>
+          <w:lang w:val="en-US"/>
+        </w:rPr>
+      </w:pPr>
+      <w:bookmarkStart w:id="7" w:name="_Toc140159088"/>
+      <w:r>
+        <w:rPr>
+          <w:lang w:val="en-US"/>
+        </w:rPr>
+        <w:t>Gắn Proc mới vào db</w:t>
+      </w:r>
+      <w:bookmarkEnd w:id="7"/>
+    </w:p>
+    <w:p>
+      <w:pPr>
+        <w:rPr>
+          <w:rFonts w:ascii="Arial" w:hAnsi="Arial" w:cs="Arial"/>
+          <w:sz w:val="32"/>
+          <w:szCs w:val="32"/>
+          <w:lang w:val="en-US"/>
+        </w:rPr>
+      </w:pPr>
+      <w:r>
+        <w:rPr>
+          <w:rFonts w:ascii="Arial" w:hAnsi="Arial" w:cs="Arial"/>
+          <w:sz w:val="32"/>
+          <w:szCs w:val="32"/>
+          <w:lang w:val="en-US"/>
+        </w:rPr>
+        <w:t>nếu cần thêm 1 proc mới mà t mới update thì lẹ nhất là</w:t>
+      </w:r>
+    </w:p>
+    <w:p>
+      <w:pPr>
+        <w:rPr>
+          <w:rFonts w:ascii="Arial" w:hAnsi="Arial" w:cs="Arial"/>
+          <w:sz w:val="32"/>
+          <w:szCs w:val="32"/>
+          <w:lang w:val="en-US"/>
+        </w:rPr>
+      </w:pPr>
+      <w:r>
+        <w:rPr>
+          <w:rFonts w:ascii="Arial" w:hAnsi="Arial" w:cs="Arial"/>
+          <w:sz w:val="32"/>
+          <w:szCs w:val="32"/>
+          <w:lang w:val="en-US"/>
+        </w:rPr>
+        <w:t xml:space="preserve">Để lẹ thì làm như hình: drop hết proc </w:t>
+      </w:r>
+      <w:r>
+        <w:rPr>
+          <w:rFonts w:ascii="Arial" w:hAnsi="Arial" w:cs="Arial"/>
+          <w:sz w:val="32"/>
+          <w:szCs w:val="32"/>
+          <w:lang w:val="en-US"/>
         </w:rPr>
         <w:br/>
-      </w:r>
-      <w:r>
-        <w:rPr>
-          <w:rFonts w:ascii="Arial" w:hAnsi="Arial" w:cs="Arial"/>
-          <w:sz w:val="32"/>
-          <w:szCs w:val="32"/>
-          <w:lang w:val="vi-VN"/>
-        </w:rPr>
-        <w:t xml:space="preserve">vì mỗi proc cần phải chạy dòng create 1 lần trước khi chạy nên cần add vào db </w:t>
-      </w:r>
-    </w:p>
-    <w:p>
-      <w:pPr>
-        <w:rPr>
-          <w:rFonts w:ascii="Arial" w:hAnsi="Arial" w:cs="Arial"/>
-          <w:sz w:val="32"/>
-          <w:szCs w:val="32"/>
-          <w:lang w:val="en-US"/>
-        </w:rPr>
-      </w:pPr>
-      <w:r>
-        <w:rPr>
-          <w:rFonts w:ascii="Arial" w:hAnsi="Arial" w:cs="Arial"/>
-          <w:sz w:val="32"/>
-          <w:szCs w:val="32"/>
-          <w:lang w:val="en-US"/>
-        </w:rPr>
-        <w:t xml:space="preserve">Mở cái file Script_Proc lên </w:t>
-      </w:r>
-      <w:r>
-        <w:rPr>
-          <w:rFonts w:ascii="Arial" w:hAnsi="Arial" w:cs="Arial"/>
-          <w:sz w:val="32"/>
-          <w:szCs w:val="32"/>
-          <w:lang w:val="en-US"/>
-        </w:rPr>
-        <w:br/>
-        <w:t>chọn cái proc cần cài rồi</w:t>
-      </w:r>
-      <w:r>
-        <w:rPr>
-          <w:rFonts w:ascii="Arial" w:hAnsi="Arial" w:cs="Arial"/>
-          <w:sz w:val="32"/>
-          <w:szCs w:val="32"/>
-          <w:lang w:val="en-US"/>
-        </w:rPr>
-        <w:t xml:space="preserve"> copy từ khoản như hình (proc nằm giữa 2 cái delimiter)</w:t>
+        <w:t>zo lại bước import rồi import file proc là ok</w:t>
+      </w:r>
+      <w:r>
+        <w:rPr>
+          <w:rFonts w:ascii="Arial" w:hAnsi="Arial" w:cs="Arial"/>
+          <w:sz w:val="32"/>
+          <w:szCs w:val="32"/>
+          <w:lang w:val="en-US"/>
+        </w:rPr>
+        <w:t xml:space="preserve"> làm </w:t>
       </w:r>
     </w:p>
     <w:p>
@@ -3788,11 +4597,12 @@
         <w:rPr>
           <w:noProof/>
         </w:rPr>
+        <w:lastRenderedPageBreak/>
         <w:drawing>
-          <wp:inline distT="0" distB="0" distL="0" distR="0" wp14:anchorId="7DF554AB" wp14:editId="47BE229A">
-            <wp:extent cx="3924300" cy="1390650"/>
+          <wp:inline distT="0" distB="0" distL="0" distR="0" wp14:anchorId="431C8155" wp14:editId="62073BB4">
+            <wp:extent cx="5943600" cy="2934335"/>
             <wp:effectExtent l="0" t="0" r="0" b="0"/>
-            <wp:docPr id="842279109" name="Picture 1" descr="A screenshot of a computer&#10;&#10;Description automatically generated with medium confidence"/>
+            <wp:docPr id="2081707260" name="Picture 1" descr="A screenshot of a computer&#10;&#10;Description automatically generated"/>
             <wp:cNvGraphicFramePr>
               <a:graphicFrameLocks xmlns:a="http://schemas.openxmlformats.org/drawingml/2006/main" noChangeAspect="1"/>
             </wp:cNvGraphicFramePr>
@@ -3800,105 +4610,7 @@
               <a:graphicData uri="http://schemas.openxmlformats.org/drawingml/2006/picture">
                 <pic:pic xmlns:pic="http://schemas.openxmlformats.org/drawingml/2006/picture">
                   <pic:nvPicPr>
-                    <pic:cNvPr id="842279109" name="Picture 1" descr="A screenshot of a computer&#10;&#10;Description automatically generated with medium confidence"/>
-                    <pic:cNvPicPr/>
-                  </pic:nvPicPr>
-                  <pic:blipFill>
-                    <a:blip r:embed="rId19"/>
-                    <a:stretch>
-                      <a:fillRect/>
-                    </a:stretch>
-                  </pic:blipFill>
-                  <pic:spPr>
-                    <a:xfrm>
-                      <a:off x="0" y="0"/>
-                      <a:ext cx="3924300" cy="1390650"/>
-                    </a:xfrm>
-                    <a:prstGeom prst="rect">
-                      <a:avLst/>
-                    </a:prstGeom>
-                  </pic:spPr>
-                </pic:pic>
-              </a:graphicData>
-            </a:graphic>
-          </wp:inline>
-        </w:drawing>
-      </w:r>
-    </w:p>
-    <w:p>
-      <w:pPr>
-        <w:rPr>
-          <w:rFonts w:ascii="Arial" w:hAnsi="Arial" w:cs="Arial"/>
-          <w:sz w:val="32"/>
-          <w:szCs w:val="32"/>
-          <w:lang w:val="en-US"/>
-        </w:rPr>
-      </w:pPr>
-      <w:r>
-        <w:rPr>
-          <w:rFonts w:ascii="Arial" w:hAnsi="Arial" w:cs="Arial"/>
-          <w:sz w:val="32"/>
-          <w:szCs w:val="32"/>
-          <w:lang w:val="en-US"/>
-        </w:rPr>
-        <w:lastRenderedPageBreak/>
-        <w:t xml:space="preserve">Vào mục SQL phía </w:t>
-      </w:r>
-      <w:r>
-        <w:rPr>
-          <w:rFonts w:ascii="Arial" w:hAnsi="Arial" w:cs="Arial"/>
-          <w:sz w:val="32"/>
-          <w:szCs w:val="32"/>
-          <w:lang w:val="en-US"/>
-        </w:rPr>
-        <w:t>dưới</w:t>
-      </w:r>
-      <w:r>
-        <w:rPr>
-          <w:rFonts w:ascii="Arial" w:hAnsi="Arial" w:cs="Arial"/>
-          <w:sz w:val="32"/>
-          <w:szCs w:val="32"/>
-          <w:lang w:val="en-US"/>
-        </w:rPr>
-        <w:t xml:space="preserve"> và nhấn go </w:t>
-      </w:r>
-      <w:r>
-        <w:rPr>
-          <w:rFonts w:ascii="Arial" w:hAnsi="Arial" w:cs="Arial"/>
-          <w:sz w:val="32"/>
-          <w:szCs w:val="32"/>
-          <w:lang w:val="en-US"/>
-        </w:rPr>
-        <w:br/>
-        <w:t>nó chạy ko báo lỗi thì sẽ hiện cái mục proc có trong db</w:t>
-      </w:r>
-    </w:p>
-    <w:p>
-      <w:pPr>
-        <w:rPr>
-          <w:rFonts w:ascii="Arial" w:hAnsi="Arial" w:cs="Arial"/>
-          <w:sz w:val="32"/>
-          <w:szCs w:val="32"/>
-          <w:lang w:val="vi-VN"/>
-        </w:rPr>
-      </w:pPr>
-      <w:r>
-        <w:rPr>
-          <w:noProof/>
-        </w:rPr>
-        <w:drawing>
-          <wp:inline distT="0" distB="0" distL="0" distR="0" wp14:anchorId="377C384D" wp14:editId="01416737">
-            <wp:extent cx="5943600" cy="4107180"/>
-            <wp:effectExtent l="0" t="0" r="0" b="0"/>
-            <wp:docPr id="1858905203" name="Picture 1" descr="A screenshot of a computer&#10;&#10;Description automatically generated"/>
-            <wp:cNvGraphicFramePr>
-              <a:graphicFrameLocks xmlns:a="http://schemas.openxmlformats.org/drawingml/2006/main" noChangeAspect="1"/>
-            </wp:cNvGraphicFramePr>
-            <a:graphic xmlns:a="http://schemas.openxmlformats.org/drawingml/2006/main">
-              <a:graphicData uri="http://schemas.openxmlformats.org/drawingml/2006/picture">
-                <pic:pic xmlns:pic="http://schemas.openxmlformats.org/drawingml/2006/picture">
-                  <pic:nvPicPr>
-                    <pic:cNvPr id="1858905203" name="Picture 1" descr="A screenshot of a computer&#10;&#10;Description automatically generated"/>
+                    <pic:cNvPr id="2081707260" name="Picture 1" descr="A screenshot of a computer&#10;&#10;Description automatically generated"/>
                     <pic:cNvPicPr/>
                   </pic:nvPicPr>
                   <pic:blipFill>
@@ -3910,7 +4622,7 @@
                   <pic:spPr>
                     <a:xfrm>
                       <a:off x="0" y="0"/>
-                      <a:ext cx="5943600" cy="4107180"/>
+                      <a:ext cx="5943600" cy="2934335"/>
                     </a:xfrm>
                     <a:prstGeom prst="rect">
                       <a:avLst/>
@@ -3929,85 +4641,138 @@
           <w:rFonts w:ascii="Arial" w:hAnsi="Arial" w:cs="Arial"/>
           <w:sz w:val="32"/>
           <w:szCs w:val="32"/>
-          <w:lang w:val="vi-VN"/>
-        </w:rPr>
-      </w:pPr>
-    </w:p>
-    <w:p>
-      <w:pPr>
-        <w:rPr>
-          <w:rFonts w:ascii="Arial" w:hAnsi="Arial" w:cs="Arial"/>
-          <w:sz w:val="32"/>
-          <w:szCs w:val="32"/>
-          <w:lang w:val="en-US"/>
-        </w:rPr>
-      </w:pPr>
-      <w:r>
-        <w:rPr>
-          <w:rFonts w:ascii="Arial" w:hAnsi="Arial" w:cs="Arial"/>
-          <w:sz w:val="32"/>
-          <w:szCs w:val="32"/>
-          <w:lang w:val="en-US"/>
-        </w:rPr>
-        <w:t xml:space="preserve">Gọi proc cho </w:t>
-      </w:r>
-      <w:r>
-        <w:rPr>
-          <w:rFonts w:ascii="Arial" w:hAnsi="Arial" w:cs="Arial"/>
-          <w:sz w:val="32"/>
-          <w:szCs w:val="32"/>
-          <w:lang w:val="en-US"/>
-        </w:rPr>
-        <w:t>js</w:t>
-      </w:r>
-      <w:r>
-        <w:rPr>
-          <w:rFonts w:ascii="Arial" w:hAnsi="Arial" w:cs="Arial"/>
-          <w:sz w:val="32"/>
-          <w:szCs w:val="32"/>
+          <w:lang w:val="en-US"/>
+        </w:rPr>
+      </w:pPr>
+    </w:p>
+    <w:p>
+      <w:pPr>
+        <w:pStyle w:val="Heading1"/>
+        <w:rPr>
+          <w:lang w:val="en-US"/>
+        </w:rPr>
+      </w:pPr>
+      <w:bookmarkStart w:id="8" w:name="_Toc140159089"/>
+      <w:r>
+        <w:rPr>
+          <w:lang w:val="en-US"/>
+        </w:rPr>
+        <w:t>Cách drop database khi cần</w:t>
+      </w:r>
+      <w:bookmarkEnd w:id="8"/>
+      <w:r>
+        <w:rPr>
           <w:lang w:val="en-US"/>
         </w:rPr>
         <w:t xml:space="preserve"> </w:t>
       </w:r>
-      <w:r>
-        <w:rPr>
-          <w:rFonts w:ascii="Arial" w:hAnsi="Arial" w:cs="Arial"/>
-          <w:sz w:val="32"/>
-          <w:szCs w:val="32"/>
-          <w:lang w:val="en-US"/>
-        </w:rPr>
-        <w:t>mở file Call_Proc.js kham khảo</w:t>
-      </w:r>
-    </w:p>
-    <w:p>
-      <w:pPr>
-        <w:rPr>
-          <w:rFonts w:ascii="Arial" w:hAnsi="Arial" w:cs="Arial"/>
-          <w:sz w:val="32"/>
-          <w:szCs w:val="32"/>
-          <w:lang w:val="en-US"/>
-        </w:rPr>
-      </w:pPr>
-    </w:p>
-    <w:p>
-      <w:pPr>
-        <w:rPr>
-          <w:rFonts w:ascii="Arial" w:hAnsi="Arial" w:cs="Arial"/>
-          <w:sz w:val="32"/>
-          <w:szCs w:val="32"/>
-          <w:lang w:val="en-US"/>
-        </w:rPr>
-      </w:pPr>
-    </w:p>
-    <w:p>
-      <w:pPr>
-        <w:rPr>
-          <w:rFonts w:ascii="Arial" w:hAnsi="Arial" w:cs="Arial"/>
-          <w:sz w:val="32"/>
-          <w:szCs w:val="32"/>
-          <w:lang w:val="en-US"/>
-        </w:rPr>
-      </w:pPr>
+    </w:p>
+    <w:p>
+      <w:pPr>
+        <w:rPr>
+          <w:rFonts w:ascii="Arial" w:hAnsi="Arial" w:cs="Arial"/>
+          <w:sz w:val="32"/>
+          <w:szCs w:val="32"/>
+          <w:lang w:val="en-US"/>
+        </w:rPr>
+      </w:pPr>
+      <w:r>
+        <w:rPr>
+          <w:noProof/>
+        </w:rPr>
+        <w:drawing>
+          <wp:inline distT="0" distB="0" distL="0" distR="0" wp14:anchorId="6623EE2F" wp14:editId="3611AA3E">
+            <wp:extent cx="5943600" cy="3286125"/>
+            <wp:effectExtent l="0" t="0" r="0" b="0"/>
+            <wp:docPr id="821516851" name="Picture 1" descr="A screenshot of a computer&#10;&#10;Description automatically generated"/>
+            <wp:cNvGraphicFramePr>
+              <a:graphicFrameLocks xmlns:a="http://schemas.openxmlformats.org/drawingml/2006/main" noChangeAspect="1"/>
+            </wp:cNvGraphicFramePr>
+            <a:graphic xmlns:a="http://schemas.openxmlformats.org/drawingml/2006/main">
+              <a:graphicData uri="http://schemas.openxmlformats.org/drawingml/2006/picture">
+                <pic:pic xmlns:pic="http://schemas.openxmlformats.org/drawingml/2006/picture">
+                  <pic:nvPicPr>
+                    <pic:cNvPr id="821516851" name="Picture 1" descr="A screenshot of a computer&#10;&#10;Description automatically generated"/>
+                    <pic:cNvPicPr/>
+                  </pic:nvPicPr>
+                  <pic:blipFill>
+                    <a:blip r:embed="rId21"/>
+                    <a:stretch>
+                      <a:fillRect/>
+                    </a:stretch>
+                  </pic:blipFill>
+                  <pic:spPr>
+                    <a:xfrm>
+                      <a:off x="0" y="0"/>
+                      <a:ext cx="5943600" cy="3286125"/>
+                    </a:xfrm>
+                    <a:prstGeom prst="rect">
+                      <a:avLst/>
+                    </a:prstGeom>
+                  </pic:spPr>
+                </pic:pic>
+              </a:graphicData>
+            </a:graphic>
+          </wp:inline>
+        </w:drawing>
+      </w:r>
+    </w:p>
+    <w:p>
+      <w:pPr>
+        <w:rPr>
+          <w:rFonts w:ascii="Arial" w:hAnsi="Arial" w:cs="Arial"/>
+          <w:sz w:val="32"/>
+          <w:szCs w:val="32"/>
+          <w:lang w:val="en-US"/>
+        </w:rPr>
+      </w:pPr>
+      <w:r>
+        <w:rPr>
+          <w:rFonts w:ascii="Arial" w:hAnsi="Arial" w:cs="Arial"/>
+          <w:sz w:val="32"/>
+          <w:szCs w:val="32"/>
+          <w:lang w:val="en-US"/>
+        </w:rPr>
+        <w:t xml:space="preserve">Chọn db mình cần drop rồi chọn như hình và nhấn ok </w:t>
+      </w:r>
+    </w:p>
+    <w:p>
+      <w:pPr>
+        <w:rPr>
+          <w:rFonts w:ascii="Arial" w:hAnsi="Arial" w:cs="Arial"/>
+          <w:sz w:val="32"/>
+          <w:szCs w:val="32"/>
+          <w:lang w:val="en-US"/>
+        </w:rPr>
+      </w:pPr>
+      <w:r>
+        <w:rPr>
+          <w:rFonts w:ascii="Arial" w:hAnsi="Arial" w:cs="Arial"/>
+          <w:sz w:val="32"/>
+          <w:szCs w:val="32"/>
+          <w:lang w:val="en-US"/>
+        </w:rPr>
+        <w:t xml:space="preserve">Xong quay lại bước cài DB </w:t>
+      </w:r>
+    </w:p>
+    <w:p>
+      <w:pPr>
+        <w:rPr>
+          <w:rFonts w:ascii="Arial" w:hAnsi="Arial" w:cs="Arial"/>
+          <w:sz w:val="32"/>
+          <w:szCs w:val="32"/>
+          <w:lang w:val="en-US"/>
+        </w:rPr>
+      </w:pPr>
+      <w:r>
+        <w:rPr>
+          <w:rFonts w:ascii="Arial" w:hAnsi="Arial" w:cs="Arial"/>
+          <w:sz w:val="32"/>
+          <w:szCs w:val="32"/>
+          <w:lang w:val="en-US"/>
+        </w:rPr>
+        <w:t>Nhớ ghi đúng tên: ec_group04</w:t>
+      </w:r>
     </w:p>
     <w:sectPr>
       <w:pgSz w:w="12240" w:h="15840"/>
@@ -4421,6 +5186,27 @@
     <w:qFormat/>
     <w:rsid w:val="009434FF"/>
   </w:style>
+  <w:style w:type="paragraph" w:styleId="Heading1">
+    <w:name w:val="heading 1"/>
+    <w:basedOn w:val="Normal"/>
+    <w:next w:val="Normal"/>
+    <w:link w:val="Heading1Char"/>
+    <w:uiPriority w:val="9"/>
+    <w:qFormat/>
+    <w:rsid w:val="008D501E"/>
+    <w:pPr>
+      <w:keepNext/>
+      <w:keepLines/>
+      <w:spacing w:before="240" w:after="0"/>
+      <w:outlineLvl w:val="0"/>
+    </w:pPr>
+    <w:rPr>
+      <w:rFonts w:asciiTheme="majorHAnsi" w:eastAsiaTheme="majorEastAsia" w:hAnsiTheme="majorHAnsi" w:cstheme="majorBidi"/>
+      <w:color w:val="2F5496" w:themeColor="accent1" w:themeShade="BF"/>
+      <w:sz w:val="32"/>
+      <w:szCs w:val="32"/>
+    </w:rPr>
+  </w:style>
   <w:style w:type="character" w:default="1" w:styleId="DefaultParagraphFont">
     <w:name w:val="Default Paragraph Font"/>
     <w:uiPriority w:val="1"/>
@@ -4554,6 +5340,47 @@
     <w:name w:val="token"/>
     <w:basedOn w:val="DefaultParagraphFont"/>
     <w:rsid w:val="00EC6F09"/>
+  </w:style>
+  <w:style w:type="character" w:customStyle="1" w:styleId="Heading1Char">
+    <w:name w:val="Heading 1 Char"/>
+    <w:basedOn w:val="DefaultParagraphFont"/>
+    <w:link w:val="Heading1"/>
+    <w:uiPriority w:val="9"/>
+    <w:rsid w:val="008D501E"/>
+    <w:rPr>
+      <w:rFonts w:asciiTheme="majorHAnsi" w:eastAsiaTheme="majorEastAsia" w:hAnsiTheme="majorHAnsi" w:cstheme="majorBidi"/>
+      <w:color w:val="2F5496" w:themeColor="accent1" w:themeShade="BF"/>
+      <w:sz w:val="32"/>
+      <w:szCs w:val="32"/>
+    </w:rPr>
+  </w:style>
+  <w:style w:type="paragraph" w:styleId="TOCHeading">
+    <w:name w:val="TOC Heading"/>
+    <w:basedOn w:val="Heading1"/>
+    <w:next w:val="Normal"/>
+    <w:uiPriority w:val="39"/>
+    <w:unhideWhenUsed/>
+    <w:qFormat/>
+    <w:rsid w:val="00421389"/>
+    <w:pPr>
+      <w:outlineLvl w:val="9"/>
+    </w:pPr>
+    <w:rPr>
+      <w:kern w:val="0"/>
+      <w:lang w:val="en-US"/>
+    </w:rPr>
+  </w:style>
+  <w:style w:type="paragraph" w:styleId="TOC1">
+    <w:name w:val="toc 1"/>
+    <w:basedOn w:val="Normal"/>
+    <w:next w:val="Normal"/>
+    <w:autoRedefine/>
+    <w:uiPriority w:val="39"/>
+    <w:unhideWhenUsed/>
+    <w:rsid w:val="00421389"/>
+    <w:pPr>
+      <w:spacing w:after="100"/>
+    </w:pPr>
   </w:style>
 </w:styles>
 </file>
@@ -4851,4 +5678,16 @@
     </a:ext>
   </a:extLst>
 </a:theme>
+</file>
+
+<file path=customXml/item1.xml><?xml version="1.0" encoding="utf-8"?>
+<b:Sources xmlns:b="http://schemas.openxmlformats.org/officeDocument/2006/bibliography" xmlns="http://schemas.openxmlformats.org/officeDocument/2006/bibliography" SelectedStyle="\APASixthEditionOfficeOnline.xsl" StyleName="APA" Version="6"/>
+</file>
+
+<file path=customXml/itemProps1.xml><?xml version="1.0" encoding="utf-8"?>
+<ds:datastoreItem xmlns:ds="http://schemas.openxmlformats.org/officeDocument/2006/customXml" ds:itemID="{C2AB4BC4-62DD-4CA4-83D7-C68A8EEE7056}">
+  <ds:schemaRefs>
+    <ds:schemaRef ds:uri="http://schemas.openxmlformats.org/officeDocument/2006/bibliography"/>
+  </ds:schemaRefs>
+</ds:datastoreItem>
 </file>
</xml_diff>